<commit_message>
add content in doc
</commit_message>
<xml_diff>
--- a/doc/实验报告.docx
+++ b/doc/实验报告.docx
@@ -165,6 +165,7 @@
     <w:p>
       <w:pPr>
         <w:numPr>
+          <w:ilvl w:val="0"/>
           <w:numId w:val="0"/>
         </w:numPr>
         <w:rPr>
@@ -203,6 +204,7 @@
     <w:p>
       <w:pPr>
         <w:numPr>
+          <w:ilvl w:val="0"/>
           <w:numId w:val="0"/>
         </w:numPr>
         <w:rPr>
@@ -215,7 +217,26 @@
           <w:rFonts w:hint="eastAsia"/>
           <w:lang w:val="en-US" w:eastAsia="zh-CN"/>
         </w:rPr>
-        <w:t>主要包括实现文中生成skyline layer的算法并对结果集进行预处理生成directed skyline graph、point-wise算法的实现、unit group-wise+算法的实现。</w:t>
+        <w:t>主要包括实现文中生成skyline layers的算法并对结果集进行预处理生成directed skyline graph、point-wise算法的实现、unit group-wise+算法的实现。</w:t>
+      </w:r>
+    </w:p>
+    <w:p>
+      <w:pPr>
+        <w:numPr>
+          <w:ilvl w:val="0"/>
+          <w:numId w:val="0"/>
+        </w:numPr>
+        <w:rPr>
+          <w:rFonts w:hint="eastAsia"/>
+          <w:lang w:val="en-US" w:eastAsia="zh-CN"/>
+        </w:rPr>
+      </w:pPr>
+      <w:r>
+        <w:rPr>
+          <w:rFonts w:hint="eastAsia"/>
+          <w:lang w:val="en-US" w:eastAsia="zh-CN"/>
+        </w:rPr>
+        <w:t>注：由于unit group-wise+在unit group-wise算法基础之上进行了进一步的剪枝，因此在实验中我们直接实现了unit group-wise+算法。</w:t>
       </w:r>
     </w:p>
     <w:p>
@@ -246,7 +267,7 @@
           <w:rFonts w:hint="eastAsia"/>
           <w:lang w:val="en-US" w:eastAsia="zh-CN"/>
         </w:rPr>
-        <w:t>生成skyline layer并构造后续算法所需的数据结构directed skyline graph。</w:t>
+        <w:t>生成skyline layers并构造后续算法所需的数据结构directed skyline graph。</w:t>
       </w:r>
     </w:p>
     <w:p>
@@ -318,7 +339,7 @@
           <w:rFonts w:hint="eastAsia"/>
           <w:lang w:val="en-US" w:eastAsia="zh-CN"/>
         </w:rPr>
-        <w:t>判断属性维度，如果等于2则直接使用二维下的方法进行skyline生成，否则进入高维属性下的skyline生成方法；</w:t>
+        <w:t>判断属性维度，如果等于2则直接使用二维下的方法进行skyline layers生成，否则进入高维属性下的skyline layers生成方法；</w:t>
       </w:r>
     </w:p>
     <w:p>
@@ -873,6 +894,44 @@
     </w:p>
     <w:p>
       <w:pPr>
+        <w:rPr>
+          <w:rFonts w:hint="eastAsia"/>
+          <w:lang w:val="en-US" w:eastAsia="zh-CN"/>
+        </w:rPr>
+      </w:pPr>
+      <w:r>
+        <w:t>从预处理后得到的DSG出发，</w:t>
+      </w:r>
+      <w:r>
+        <w:rPr>
+          <w:rFonts w:hint="eastAsia"/>
+        </w:rPr>
+        <w:t>DSG</w:t>
+      </w:r>
+      <w:r>
+        <w:t>中的DSGN</w:t>
+      </w:r>
+      <w:r>
+        <w:rPr>
+          <w:rFonts w:hint="eastAsia"/>
+        </w:rPr>
+        <w:t>o</w:t>
+      </w:r>
+      <w:r>
+        <w:t>de已经按照index</w:t>
+      </w:r>
+      <w:r>
+        <w:rPr>
+          <w:rFonts w:hint="eastAsia"/>
+        </w:rPr>
+        <w:t>由小到大</w:t>
+      </w:r>
+      <w:r>
+        <w:t>排列，用point-wise方法计算group skyline</w:t>
+      </w:r>
+    </w:p>
+    <w:p>
+      <w:pPr>
         <w:pStyle w:val="4"/>
         <w:rPr>
           <w:rFonts w:hint="eastAsia"/>
@@ -889,82 +948,1061 @@
     </w:p>
     <w:p>
       <w:pPr>
-        <w:pStyle w:val="4"/>
-        <w:rPr>
-          <w:rFonts w:hint="eastAsia"/>
-          <w:lang w:val="en-US" w:eastAsia="zh-CN"/>
-        </w:rPr>
-      </w:pPr>
-      <w:r>
-        <w:rPr>
-          <w:rFonts w:hint="eastAsia"/>
-          <w:lang w:val="en-US" w:eastAsia="zh-CN"/>
-        </w:rPr>
-        <w:t>2.2.2代码实现</w:t>
-      </w:r>
-    </w:p>
-    <w:p>
-      <w:pPr>
-        <w:pStyle w:val="3"/>
-        <w:rPr>
-          <w:rFonts w:hint="eastAsia"/>
-          <w:lang w:val="en-US" w:eastAsia="zh-CN"/>
-        </w:rPr>
-      </w:pPr>
-      <w:r>
-        <w:rPr>
-          <w:rFonts w:hint="eastAsia"/>
-          <w:lang w:val="en-US" w:eastAsia="zh-CN"/>
-        </w:rPr>
-        <w:t>2.3 unit group-wise+算法实现</w:t>
-      </w:r>
-    </w:p>
-    <w:p>
-      <w:pPr>
-        <w:rPr>
-          <w:rFonts w:hint="eastAsia"/>
-          <w:lang w:val="en-US" w:eastAsia="zh-CN"/>
-        </w:rPr>
-      </w:pPr>
-      <w:r>
-        <w:rPr>
-          <w:rFonts w:hint="eastAsia"/>
-        </w:rPr>
-        <w:t>从DSG出发，用unit-wise方法计算group skyline。</w:t>
-      </w:r>
-    </w:p>
-    <w:p>
-      <w:pPr>
-        <w:pStyle w:val="4"/>
-        <w:rPr>
-          <w:rFonts w:hint="eastAsia"/>
-          <w:lang w:val="en-US" w:eastAsia="zh-CN"/>
-        </w:rPr>
-      </w:pPr>
-      <w:r>
-        <w:rPr>
-          <w:rFonts w:hint="eastAsia"/>
-          <w:lang w:val="en-US" w:eastAsia="zh-CN"/>
-        </w:rPr>
-        <w:t>2.3.1基本思路</w:t>
-      </w:r>
-    </w:p>
-    <w:p>
-      <w:pPr>
-        <w:spacing w:line="220" w:lineRule="atLeast"/>
-      </w:pPr>
-      <w:r>
-        <w:rPr>
-          <w:rFonts w:hint="eastAsia"/>
-        </w:rPr>
-        <w:t>主要分为以下几个步骤：</w:t>
-      </w:r>
-    </w:p>
-    <w:p>
-      <w:pPr>
+        <w:ind w:firstLine="420" w:firstLineChars="0"/>
+      </w:pPr>
+      <w:r>
+        <w:t>point-wise方法的基本思路就是从空集开始，</w:t>
+      </w:r>
+      <w:r>
+        <w:rPr>
+          <w:rFonts w:hint="eastAsia"/>
+        </w:rPr>
+        <w:t>逐层生成</w:t>
+      </w:r>
+      <w:r>
+        <w:t>大小为1，2…k-1</w:t>
+      </w:r>
+      <w:r>
+        <w:rPr>
+          <w:rFonts w:hint="eastAsia"/>
+        </w:rPr>
+        <w:t>，k</w:t>
+      </w:r>
+      <w:r>
+        <w:t>的G-skyline groups。当已经得到</w:t>
+      </w:r>
+      <w:r>
+        <w:rPr>
+          <w:rFonts w:hint="eastAsia"/>
+        </w:rPr>
+        <w:t>大小</w:t>
+      </w:r>
+      <w:r>
+        <w:t>为i的G-skyline groups之后，</w:t>
+      </w:r>
+      <w:r>
+        <w:rPr>
+          <w:rFonts w:hint="eastAsia"/>
+        </w:rPr>
+        <w:t>遍历</w:t>
+      </w:r>
+      <w:r>
+        <w:t>每个大小为i的G-skyline group，每个G-skyline group都有一个尾集合，尾集合包含所有</w:t>
+      </w:r>
+      <w:r>
+        <w:rPr>
+          <w:rFonts w:hint="eastAsia"/>
+        </w:rPr>
+        <w:t>index</w:t>
+      </w:r>
+      <w:r>
+        <w:t>大于G-skyline group中所有</w:t>
+      </w:r>
+      <w:r>
+        <w:rPr>
+          <w:rFonts w:hint="eastAsia"/>
+        </w:rPr>
+        <w:t>点</w:t>
+      </w:r>
+      <w:r>
+        <w:t>的index的点，遍历尾集合中的点，向G-skyline group中增加尾集合中的点构成大小为i+1的candidate group，</w:t>
+      </w:r>
+      <w:r>
+        <w:rPr>
+          <w:rFonts w:hint="eastAsia"/>
+        </w:rPr>
+        <w:t>然后</w:t>
+      </w:r>
+      <w:r>
+        <w:t>检查该candidate group是否是G-skyline group，</w:t>
+      </w:r>
+      <w:r>
+        <w:rPr>
+          <w:rFonts w:hint="eastAsia"/>
+        </w:rPr>
+        <w:t>如果是</w:t>
+      </w:r>
+      <w:r>
+        <w:t>，</w:t>
+      </w:r>
+      <w:r>
+        <w:rPr>
+          <w:rFonts w:hint="eastAsia"/>
+        </w:rPr>
+        <w:t>就将</w:t>
+      </w:r>
+      <w:r>
+        <w:t>candidate group加入大小为i+1的G-skyline groups。point-wise尽可能的在每一步剪枝。</w:t>
+      </w:r>
+      <w:r>
+        <w:rPr>
+          <w:rFonts w:hint="eastAsia"/>
+        </w:rPr>
+        <w:t>以下</w:t>
+      </w:r>
+      <w:r>
+        <w:t>是point-wise的几个剪枝方法：</w:t>
+      </w:r>
+    </w:p>
+    <w:p>
+      <w:pPr>
+        <w:pStyle w:val="8"/>
         <w:numPr>
           <w:ilvl w:val="0"/>
           <w:numId w:val="4"/>
+        </w:numPr>
+        <w:ind w:firstLineChars="0"/>
+      </w:pPr>
+      <w:r>
+        <w:t>Subtree Pruning：一旦某个大小为</w:t>
+      </w:r>
+      <w:r>
+        <w:rPr>
+          <w:rFonts w:hint="eastAsia"/>
+        </w:rPr>
+        <w:t>i</w:t>
+      </w:r>
+      <w:r>
+        <w:t>的candidate group被检查之后发现不是G-skyline group，</w:t>
+      </w:r>
+      <w:r>
+        <w:rPr>
+          <w:rFonts w:hint="eastAsia"/>
+        </w:rPr>
+        <w:t>那么</w:t>
+      </w:r>
+      <w:r>
+        <w:t>往其中加入任何点都不能构成大小为</w:t>
+      </w:r>
+      <w:r>
+        <w:rPr>
+          <w:rFonts w:hint="eastAsia"/>
+        </w:rPr>
+        <w:t>i</w:t>
+      </w:r>
+      <w:r>
+        <w:t>+1的G-skyline group.</w:t>
+      </w:r>
+      <w:r>
+        <w:rPr>
+          <w:rFonts w:hint="eastAsia"/>
+        </w:rPr>
+        <w:t>所以我们</w:t>
+      </w:r>
+      <w:r>
+        <w:t>可以直接舍弃这个点不存储</w:t>
+      </w:r>
+    </w:p>
+    <w:p>
+      <w:pPr>
+        <w:pStyle w:val="8"/>
+        <w:widowControl/>
+        <w:numPr>
+          <w:ilvl w:val="0"/>
+          <w:numId w:val="4"/>
+        </w:numPr>
+        <w:autoSpaceDE w:val="0"/>
+        <w:autoSpaceDN w:val="0"/>
+        <w:adjustRightInd w:val="0"/>
+        <w:spacing w:after="240" w:line="280" w:lineRule="atLeast"/>
+        <w:ind w:firstLineChars="0"/>
+        <w:jc w:val="left"/>
+      </w:pPr>
+      <w:r>
+        <w:rPr>
+          <w:rFonts w:ascii="Times" w:hAnsi="Times" w:cs="Times"/>
+          <w:color w:val="000000"/>
+          <w:kern w:val="0"/>
+        </w:rPr>
+        <w:t>Tail Set Pruning：</w:t>
+      </w:r>
+    </w:p>
+    <w:p>
+      <w:pPr>
+        <w:pStyle w:val="8"/>
+        <w:widowControl/>
+        <w:autoSpaceDE w:val="0"/>
+        <w:autoSpaceDN w:val="0"/>
+        <w:adjustRightInd w:val="0"/>
+        <w:spacing w:after="240" w:line="280" w:lineRule="atLeast"/>
+        <w:ind w:left="720" w:firstLine="0" w:firstLineChars="0"/>
+        <w:jc w:val="left"/>
+      </w:pPr>
+      <w:r>
+        <w:rPr>
+          <w:rFonts w:ascii="Times" w:hAnsi="Times" w:cs="Times"/>
+          <w:color w:val="000000"/>
+          <w:kern w:val="0"/>
+        </w:rPr>
+        <w:t xml:space="preserve"> A</w:t>
+      </w:r>
+      <w:r>
+        <w:rPr>
+          <w:rFonts w:hint="eastAsia" w:ascii="Times" w:hAnsi="Times" w:cs="Times"/>
+          <w:color w:val="000000"/>
+          <w:kern w:val="0"/>
+        </w:rPr>
+        <w:t>、</w:t>
+      </w:r>
+      <w:r>
+        <w:t>G-skyline group</w:t>
+      </w:r>
+      <w:r>
+        <w:rPr>
+          <w:rFonts w:hint="eastAsia"/>
+        </w:rPr>
+        <w:t>中</w:t>
+      </w:r>
+      <w:r>
+        <w:t>如果包含某个点p，</w:t>
+      </w:r>
+      <w:r>
+        <w:rPr>
+          <w:rFonts w:hint="eastAsia"/>
+        </w:rPr>
+        <w:t>那么</w:t>
+      </w:r>
+      <w:r>
+        <w:t>点p的父母节点一定也在这个G-skyline group中</w:t>
+      </w:r>
+      <w:r>
+        <w:rPr>
+          <w:rFonts w:ascii="Times" w:hAnsi="Times" w:cs="Times"/>
+          <w:color w:val="000000"/>
+          <w:kern w:val="0"/>
+        </w:rPr>
+        <w:t>。</w:t>
+      </w:r>
+      <w:r>
+        <w:rPr>
+          <w:rFonts w:hint="eastAsia" w:ascii="Times" w:hAnsi="Times" w:cs="Times"/>
+          <w:color w:val="000000"/>
+          <w:kern w:val="0"/>
+        </w:rPr>
+        <w:t>所以</w:t>
+      </w:r>
+      <w:r>
+        <w:rPr>
+          <w:rFonts w:ascii="Times" w:hAnsi="Times" w:cs="Times"/>
+          <w:color w:val="000000"/>
+          <w:kern w:val="0"/>
+        </w:rPr>
+        <w:t>我们可以对</w:t>
+      </w:r>
+      <w:r>
+        <w:t>G-skyline group的</w:t>
+      </w:r>
+      <w:r>
+        <w:rPr>
+          <w:rFonts w:ascii="Times" w:hAnsi="Times" w:cs="Times"/>
+          <w:color w:val="000000"/>
+          <w:kern w:val="0"/>
+        </w:rPr>
+        <w:t xml:space="preserve">tail </w:t>
+      </w:r>
+      <w:r>
+        <w:rPr>
+          <w:rFonts w:hint="eastAsia" w:ascii="Times" w:hAnsi="Times" w:cs="Times"/>
+          <w:color w:val="000000"/>
+          <w:kern w:val="0"/>
+        </w:rPr>
+        <w:t>set</w:t>
+      </w:r>
+      <w:r>
+        <w:rPr>
+          <w:rFonts w:ascii="Times" w:hAnsi="Times" w:cs="Times"/>
+          <w:color w:val="000000"/>
+          <w:kern w:val="0"/>
+        </w:rPr>
+        <w:t>进行删减，我们首先计算得到</w:t>
+      </w:r>
+      <w:r>
+        <w:t>G-skyline group中所有节点的孩子节点集合，</w:t>
+      </w:r>
+      <w:r>
+        <w:rPr>
+          <w:rFonts w:ascii="Times" w:hAnsi="Times" w:cs="Times"/>
+          <w:color w:val="000000"/>
+          <w:kern w:val="0"/>
+        </w:rPr>
+        <w:t xml:space="preserve">tail </w:t>
+      </w:r>
+      <w:r>
+        <w:rPr>
+          <w:rFonts w:hint="eastAsia" w:ascii="Times" w:hAnsi="Times" w:cs="Times"/>
+          <w:color w:val="000000"/>
+          <w:kern w:val="0"/>
+        </w:rPr>
+        <w:t>set</w:t>
+      </w:r>
+      <w:r>
+        <w:rPr>
+          <w:rFonts w:ascii="Times" w:hAnsi="Times" w:cs="Times"/>
+          <w:color w:val="000000"/>
+          <w:kern w:val="0"/>
+        </w:rPr>
+        <w:t>中的点如果不在孩子节点集合中</w:t>
+      </w:r>
+      <w:r>
+        <w:rPr>
+          <w:rFonts w:hint="eastAsia" w:ascii="Times" w:hAnsi="Times" w:cs="Times"/>
+          <w:color w:val="000000"/>
+          <w:kern w:val="0"/>
+        </w:rPr>
+        <w:t>或者</w:t>
+      </w:r>
+      <w:r>
+        <w:rPr>
+          <w:rFonts w:ascii="Times" w:hAnsi="Times" w:cs="Times"/>
+          <w:color w:val="000000"/>
+          <w:kern w:val="0"/>
+        </w:rPr>
+        <w:t>属于第一层skyline则直接</w:t>
+      </w:r>
+      <w:r>
+        <w:rPr>
+          <w:rFonts w:hint="eastAsia" w:ascii="Times" w:hAnsi="Times" w:cs="Times"/>
+          <w:color w:val="000000"/>
+          <w:kern w:val="0"/>
+        </w:rPr>
+        <w:t>从</w:t>
+      </w:r>
+      <w:r>
+        <w:rPr>
+          <w:rFonts w:ascii="Times" w:hAnsi="Times" w:cs="Times"/>
+          <w:color w:val="000000"/>
+          <w:kern w:val="0"/>
+        </w:rPr>
+        <w:t xml:space="preserve">tail </w:t>
+      </w:r>
+      <w:r>
+        <w:rPr>
+          <w:rFonts w:hint="eastAsia" w:ascii="Times" w:hAnsi="Times" w:cs="Times"/>
+          <w:color w:val="000000"/>
+          <w:kern w:val="0"/>
+        </w:rPr>
+        <w:t>set</w:t>
+      </w:r>
+      <w:r>
+        <w:rPr>
+          <w:rFonts w:ascii="Times" w:hAnsi="Times" w:cs="Times"/>
+          <w:color w:val="000000"/>
+          <w:kern w:val="0"/>
+        </w:rPr>
+        <w:t>中删除</w:t>
+      </w:r>
+      <w:r>
+        <w:rPr>
+          <w:rFonts w:hint="eastAsia" w:ascii="Times" w:hAnsi="Times" w:cs="Times"/>
+          <w:color w:val="000000"/>
+          <w:kern w:val="0"/>
+        </w:rPr>
+        <w:t>该点</w:t>
+      </w:r>
+      <w:r>
+        <w:rPr>
+          <w:rFonts w:ascii="Times" w:hAnsi="Times" w:cs="Times"/>
+          <w:color w:val="000000"/>
+          <w:kern w:val="0"/>
+        </w:rPr>
+        <w:t>。这样可以减少</w:t>
+      </w:r>
+      <w:r>
+        <w:t>candidate groups的大小。</w:t>
+      </w:r>
+    </w:p>
+    <w:p>
+      <w:pPr>
+        <w:pStyle w:val="8"/>
+        <w:widowControl/>
+        <w:autoSpaceDE w:val="0"/>
+        <w:autoSpaceDN w:val="0"/>
+        <w:adjustRightInd w:val="0"/>
+        <w:spacing w:after="240" w:line="280" w:lineRule="atLeast"/>
+        <w:ind w:left="720" w:firstLine="0" w:firstLineChars="0"/>
+        <w:jc w:val="left"/>
+        <w:rPr>
+          <w:rFonts w:ascii="Times" w:hAnsi="Times" w:cs="Times"/>
+          <w:color w:val="000000"/>
+          <w:kern w:val="0"/>
+        </w:rPr>
+      </w:pPr>
+      <w:r>
+        <w:t>B、假设G-skyline group中节点的最大层数为i，</w:t>
+      </w:r>
+      <w:r>
+        <w:rPr>
+          <w:rFonts w:hint="eastAsia"/>
+        </w:rPr>
+        <w:t>则</w:t>
+      </w:r>
+      <w:r>
+        <w:t>加入的点p必须来自前i+1层。</w:t>
+      </w:r>
+      <w:r>
+        <w:rPr>
+          <w:rFonts w:hint="eastAsia"/>
+        </w:rPr>
+        <w:t>所以</w:t>
+      </w:r>
+      <w:r>
+        <w:rPr>
+          <w:rFonts w:ascii="Times" w:hAnsi="Times" w:cs="Times"/>
+          <w:color w:val="000000"/>
+          <w:kern w:val="0"/>
+        </w:rPr>
+        <w:t xml:space="preserve">tail </w:t>
+      </w:r>
+      <w:r>
+        <w:rPr>
+          <w:rFonts w:hint="eastAsia" w:ascii="Times" w:hAnsi="Times" w:cs="Times"/>
+          <w:color w:val="000000"/>
+          <w:kern w:val="0"/>
+        </w:rPr>
+        <w:t>set</w:t>
+      </w:r>
+      <w:r>
+        <w:rPr>
+          <w:rFonts w:ascii="Times" w:hAnsi="Times" w:cs="Times"/>
+          <w:color w:val="000000"/>
+          <w:kern w:val="0"/>
+        </w:rPr>
+        <w:t>中的点如果</w:t>
+      </w:r>
+      <w:r>
+        <w:rPr>
+          <w:rFonts w:hint="eastAsia" w:ascii="Times" w:hAnsi="Times" w:cs="Times"/>
+          <w:color w:val="000000"/>
+          <w:kern w:val="0"/>
+        </w:rPr>
+        <w:t>层数大于</w:t>
+      </w:r>
+      <w:r>
+        <w:rPr>
+          <w:rFonts w:ascii="Times" w:hAnsi="Times" w:cs="Times"/>
+          <w:color w:val="000000"/>
+          <w:kern w:val="0"/>
+        </w:rPr>
+        <w:t>i+1也被</w:t>
+      </w:r>
+      <w:r>
+        <w:rPr>
+          <w:rFonts w:hint="eastAsia" w:ascii="Times" w:hAnsi="Times" w:cs="Times"/>
+          <w:color w:val="000000"/>
+          <w:kern w:val="0"/>
+        </w:rPr>
+        <w:t>直接删除</w:t>
+      </w:r>
+      <w:r>
+        <w:rPr>
+          <w:rFonts w:ascii="Times" w:hAnsi="Times" w:cs="Times"/>
+          <w:color w:val="000000"/>
+          <w:kern w:val="0"/>
+        </w:rPr>
+        <w:t>。</w:t>
+      </w:r>
+    </w:p>
+    <w:p>
+      <w:pPr>
+        <w:ind w:firstLine="420" w:firstLineChars="0"/>
+        <w:rPr>
+          <w:rFonts w:hint="eastAsia"/>
+          <w:lang w:val="en-US" w:eastAsia="zh-CN"/>
+        </w:rPr>
+      </w:pPr>
+      <w:r>
+        <w:t>总的来说，</w:t>
+      </w:r>
+      <w:r>
+        <w:rPr>
+          <w:rFonts w:hint="eastAsia"/>
+        </w:rPr>
+        <w:t>point</w:t>
+      </w:r>
+      <w:r>
+        <w:t>-</w:t>
+      </w:r>
+      <w:r>
+        <w:rPr>
+          <w:rFonts w:hint="eastAsia"/>
+        </w:rPr>
+        <w:t>wise</w:t>
+      </w:r>
+      <w:r>
+        <w:t>包含</w:t>
+      </w:r>
+      <w:r>
+        <w:rPr>
+          <w:rFonts w:hint="eastAsia"/>
+        </w:rPr>
+        <w:t>三</w:t>
+      </w:r>
+      <w:r>
+        <w:t>个循环，</w:t>
+      </w:r>
+      <w:r>
+        <w:rPr>
+          <w:rFonts w:hint="eastAsia"/>
+        </w:rPr>
+        <w:t>最外</w:t>
+      </w:r>
+      <w:r>
+        <w:t>的循环每循环一次生成一层的所有G-skyline groups，</w:t>
+      </w:r>
+      <w:r>
+        <w:rPr>
+          <w:rFonts w:hint="eastAsia"/>
+        </w:rPr>
+        <w:t>层数</w:t>
+      </w:r>
+      <w:r>
+        <w:t>从1到k；在</w:t>
+      </w:r>
+      <w:r>
+        <w:rPr>
+          <w:rFonts w:hint="eastAsia"/>
+        </w:rPr>
+        <w:t>生成</w:t>
+      </w:r>
+      <w:r>
+        <w:t>每一层的G-skyline groups时，</w:t>
+      </w:r>
+      <w:r>
+        <w:rPr>
+          <w:rFonts w:hint="eastAsia"/>
+        </w:rPr>
+        <w:t>循环</w:t>
+      </w:r>
+      <w:r>
+        <w:t xml:space="preserve">遍历所有上一层得到的的G-skyline groups，遍历每一个上一层的G-skyline group时，对tail </w:t>
+      </w:r>
+      <w:r>
+        <w:rPr>
+          <w:rFonts w:hint="eastAsia"/>
+        </w:rPr>
+        <w:t>set</w:t>
+      </w:r>
+      <w:r>
+        <w:t xml:space="preserve">进行剪枝；然后遍历剪枝后的tail </w:t>
+      </w:r>
+      <w:r>
+        <w:rPr>
+          <w:rFonts w:hint="eastAsia"/>
+        </w:rPr>
+        <w:t>set</w:t>
+      </w:r>
+      <w:r>
+        <w:t xml:space="preserve">，每次遍历得到一个candidate </w:t>
+      </w:r>
+      <w:r>
+        <w:rPr>
+          <w:rFonts w:hint="eastAsia"/>
+        </w:rPr>
+        <w:t>group</w:t>
+      </w:r>
+      <w:r>
+        <w:t>，</w:t>
+      </w:r>
+      <w:r>
+        <w:rPr>
+          <w:rFonts w:hint="eastAsia"/>
+        </w:rPr>
+        <w:t>检查</w:t>
+      </w:r>
+      <w:r>
+        <w:t>是否为G-skyline group，如果是，</w:t>
+      </w:r>
+      <w:r>
+        <w:rPr>
+          <w:rFonts w:hint="eastAsia"/>
+        </w:rPr>
+        <w:t>加入</w:t>
+      </w:r>
+      <w:r>
+        <w:t>集合，</w:t>
+      </w:r>
+      <w:r>
+        <w:rPr>
+          <w:rFonts w:hint="eastAsia"/>
+        </w:rPr>
+        <w:t>否则</w:t>
+      </w:r>
+      <w:r>
+        <w:t>直接舍弃。</w:t>
+      </w:r>
+    </w:p>
+    <w:p>
+      <w:pPr>
+        <w:pStyle w:val="4"/>
+        <w:rPr>
+          <w:rFonts w:hint="eastAsia"/>
+          <w:lang w:val="en-US" w:eastAsia="zh-CN"/>
+        </w:rPr>
+      </w:pPr>
+      <w:r>
+        <w:rPr>
+          <w:rFonts w:hint="eastAsia"/>
+          <w:lang w:val="en-US" w:eastAsia="zh-CN"/>
+        </w:rPr>
+        <w:t>2.2.2代码实现</w:t>
+      </w:r>
+    </w:p>
+    <w:p>
+      <w:r>
+        <w:t>代码使用java实现。</w:t>
+      </w:r>
+    </w:p>
+    <w:p>
+      <w:pPr>
+        <w:pStyle w:val="8"/>
+        <w:numPr>
+          <w:ilvl w:val="0"/>
+          <w:numId w:val="5"/>
+        </w:numPr>
+        <w:ind w:firstLineChars="0"/>
+      </w:pPr>
+      <w:r>
+        <w:t>每一个G-skyline group使用List&lt;Integer&gt;表示，每个节点使用其</w:t>
+      </w:r>
+      <w:r>
+        <w:rPr>
+          <w:rFonts w:hint="eastAsia"/>
+        </w:rPr>
+        <w:t>index</w:t>
+      </w:r>
+      <w:r>
+        <w:t>代表。最后得到的大小为k的G-skyline groups用List&lt;List&lt;Integer&gt;&gt; groupListNew表示。</w:t>
+      </w:r>
+    </w:p>
+    <w:p>
+      <w:pPr>
+        <w:pStyle w:val="8"/>
+        <w:numPr>
+          <w:ilvl w:val="0"/>
+          <w:numId w:val="5"/>
+        </w:numPr>
+        <w:ind w:firstLineChars="0"/>
+      </w:pPr>
+      <w:r>
+        <w:t>使用int[] children来统计每个G-skyline group的孩子集合，下标i中的整数为1</w:t>
+      </w:r>
+      <w:r>
+        <w:rPr>
+          <w:rFonts w:hint="eastAsia"/>
+        </w:rPr>
+        <w:t>代表</w:t>
+      </w:r>
+      <w:r>
+        <w:t>index为i的节点是G-skyline group的孩子，为0</w:t>
+      </w:r>
+      <w:r>
+        <w:rPr>
+          <w:rFonts w:hint="eastAsia"/>
+        </w:rPr>
+        <w:t>代表</w:t>
+      </w:r>
+      <w:r>
+        <w:t>不是孩子。具体代码实现如下，</w:t>
+      </w:r>
+      <w:r>
+        <w:rPr>
+          <w:rFonts w:hint="eastAsia"/>
+        </w:rPr>
+        <w:t>遍历</w:t>
+      </w:r>
+      <w:r>
+        <w:t>G-skyline group的每个节点的孩子节点列表，将children</w:t>
+      </w:r>
+      <w:r>
+        <w:rPr>
+          <w:rFonts w:hint="eastAsia"/>
+        </w:rPr>
+        <w:t>数组</w:t>
+      </w:r>
+      <w:r>
+        <w:t>对应于</w:t>
+      </w:r>
+      <w:r>
+        <w:rPr>
+          <w:rFonts w:hint="eastAsia"/>
+        </w:rPr>
+        <w:t>该</w:t>
+      </w:r>
+      <w:r>
+        <w:t>孩子节点的下标in</w:t>
+      </w:r>
+      <w:r>
+        <w:rPr>
+          <w:rFonts w:hint="eastAsia"/>
+        </w:rPr>
+        <w:t>dex</w:t>
+      </w:r>
+      <w:r>
+        <w:t>的</w:t>
+      </w:r>
+      <w:r>
+        <w:rPr>
+          <w:rFonts w:hint="eastAsia"/>
+        </w:rPr>
+        <w:t>整数</w:t>
+      </w:r>
+      <w:r>
+        <w:t>设为1。</w:t>
+      </w:r>
+    </w:p>
+    <w:p>
+      <w:pPr>
+        <w:pStyle w:val="8"/>
+        <w:ind w:left="720" w:firstLine="0" w:firstLineChars="0"/>
+      </w:pPr>
+      <w:r>
+        <w:drawing>
+          <wp:inline distT="0" distB="0" distL="0" distR="0">
+            <wp:extent cx="4543425" cy="936625"/>
+            <wp:effectExtent l="0" t="0" r="9525" b="15875"/>
+            <wp:docPr id="1" name="图片 1"/>
+            <wp:cNvGraphicFramePr>
+              <a:graphicFrameLocks xmlns:a="http://schemas.openxmlformats.org/drawingml/2006/main" noChangeAspect="1"/>
+            </wp:cNvGraphicFramePr>
+            <a:graphic xmlns:a="http://schemas.openxmlformats.org/drawingml/2006/main">
+              <a:graphicData uri="http://schemas.openxmlformats.org/drawingml/2006/picture">
+                <pic:pic xmlns:pic="http://schemas.openxmlformats.org/drawingml/2006/picture">
+                  <pic:nvPicPr>
+                    <pic:cNvPr id="1" name="图片 1"/>
+                    <pic:cNvPicPr>
+                      <a:picLocks noChangeAspect="1"/>
+                    </pic:cNvPicPr>
+                  </pic:nvPicPr>
+                  <pic:blipFill>
+                    <a:blip r:embed="rId5"/>
+                    <a:stretch>
+                      <a:fillRect/>
+                    </a:stretch>
+                  </pic:blipFill>
+                  <pic:spPr>
+                    <a:xfrm>
+                      <a:off x="0" y="0"/>
+                      <a:ext cx="4543425" cy="936625"/>
+                    </a:xfrm>
+                    <a:prstGeom prst="rect">
+                      <a:avLst/>
+                    </a:prstGeom>
+                  </pic:spPr>
+                </pic:pic>
+              </a:graphicData>
+            </a:graphic>
+          </wp:inline>
+        </w:drawing>
+      </w:r>
+    </w:p>
+    <w:p>
+      <w:pPr>
+        <w:pStyle w:val="8"/>
+        <w:numPr>
+          <w:ilvl w:val="0"/>
+          <w:numId w:val="5"/>
+        </w:numPr>
+        <w:ind w:firstLineChars="0"/>
+      </w:pPr>
+      <w:r>
+        <w:rPr>
+          <w:rFonts w:hint="eastAsia"/>
+        </w:rPr>
+        <w:t>使用</w:t>
+      </w:r>
+      <w:r>
+        <w:t>int[] tailList来统计删减过后的尾集合。下标i中的整数为1</w:t>
+      </w:r>
+      <w:r>
+        <w:rPr>
+          <w:rFonts w:hint="eastAsia"/>
+        </w:rPr>
+        <w:t>代表</w:t>
+      </w:r>
+      <w:r>
+        <w:t>index为i的节点是</w:t>
+      </w:r>
+      <w:r>
+        <w:rPr>
+          <w:rFonts w:hint="eastAsia"/>
+        </w:rPr>
+        <w:t>没有</w:t>
+      </w:r>
+      <w:r>
+        <w:t>删减的节点。具体实现如下：</w:t>
+      </w:r>
+    </w:p>
+    <w:p>
+      <w:pPr>
+        <w:pStyle w:val="8"/>
+        <w:ind w:left="720" w:firstLine="0" w:firstLineChars="0"/>
+      </w:pPr>
+      <w:r>
+        <w:drawing>
+          <wp:inline distT="0" distB="0" distL="0" distR="0">
+            <wp:extent cx="3425825" cy="2164080"/>
+            <wp:effectExtent l="0" t="0" r="3175" b="7620"/>
+            <wp:docPr id="5" name="图片 5"/>
+            <wp:cNvGraphicFramePr>
+              <a:graphicFrameLocks xmlns:a="http://schemas.openxmlformats.org/drawingml/2006/main" noChangeAspect="1"/>
+            </wp:cNvGraphicFramePr>
+            <a:graphic xmlns:a="http://schemas.openxmlformats.org/drawingml/2006/main">
+              <a:graphicData uri="http://schemas.openxmlformats.org/drawingml/2006/picture">
+                <pic:pic xmlns:pic="http://schemas.openxmlformats.org/drawingml/2006/picture">
+                  <pic:nvPicPr>
+                    <pic:cNvPr id="5" name="图片 5"/>
+                    <pic:cNvPicPr>
+                      <a:picLocks noChangeAspect="1"/>
+                    </pic:cNvPicPr>
+                  </pic:nvPicPr>
+                  <pic:blipFill>
+                    <a:blip r:embed="rId6"/>
+                    <a:stretch>
+                      <a:fillRect/>
+                    </a:stretch>
+                  </pic:blipFill>
+                  <pic:spPr>
+                    <a:xfrm>
+                      <a:off x="0" y="0"/>
+                      <a:ext cx="3425825" cy="2164080"/>
+                    </a:xfrm>
+                    <a:prstGeom prst="rect">
+                      <a:avLst/>
+                    </a:prstGeom>
+                  </pic:spPr>
+                </pic:pic>
+              </a:graphicData>
+            </a:graphic>
+          </wp:inline>
+        </w:drawing>
+      </w:r>
+    </w:p>
+    <w:p>
+      <w:pPr>
+        <w:pStyle w:val="8"/>
+        <w:numPr>
+          <w:ilvl w:val="0"/>
+          <w:numId w:val="5"/>
+        </w:numPr>
+        <w:ind w:firstLineChars="0"/>
+      </w:pPr>
+      <w:r>
+        <w:t>遍历tailList，</w:t>
+      </w:r>
+      <w:r>
+        <w:rPr>
+          <w:rFonts w:hint="eastAsia"/>
+        </w:rPr>
+        <w:t>如果下标</w:t>
+      </w:r>
+      <w:r>
+        <w:t>为i的位置整数为1，</w:t>
+      </w:r>
+      <w:r>
+        <w:rPr>
+          <w:rFonts w:hint="eastAsia"/>
+        </w:rPr>
+        <w:t>将</w:t>
+      </w:r>
+      <w:r>
+        <w:t>index为i的节点加入G-skyline group，</w:t>
+      </w:r>
+      <w:r>
+        <w:rPr>
+          <w:rFonts w:hint="eastAsia"/>
+        </w:rPr>
+        <w:t>检查</w:t>
+      </w:r>
+      <w:r>
+        <w:t>是否为新的G-skyline group，这里使用了一个</w:t>
+      </w:r>
+      <w:r>
+        <w:rPr>
+          <w:rFonts w:hint="eastAsia"/>
+        </w:rPr>
+        <w:t>检查</w:t>
+      </w:r>
+      <w:r>
+        <w:t xml:space="preserve">是否为G-skyline group的检查方法：检查candidate </w:t>
+      </w:r>
+      <w:r>
+        <w:rPr>
+          <w:rFonts w:hint="eastAsia"/>
+        </w:rPr>
+        <w:t>group</w:t>
+      </w:r>
+      <w:r>
+        <w:t xml:space="preserve">的unit group（自己的父母节点加上自身的集合）的大小是否等于candidate </w:t>
+      </w:r>
+      <w:r>
+        <w:rPr>
+          <w:rFonts w:hint="eastAsia"/>
+        </w:rPr>
+        <w:t>group</w:t>
+      </w:r>
+      <w:r>
+        <w:t>自身的大小，</w:t>
+      </w:r>
+      <w:r>
+        <w:rPr>
+          <w:rFonts w:hint="eastAsia"/>
+        </w:rPr>
+        <w:t>这里</w:t>
+      </w:r>
+      <w:r>
+        <w:t>使用</w:t>
+      </w:r>
+      <w:r>
+        <w:rPr>
+          <w:rFonts w:hint="eastAsia"/>
+        </w:rPr>
+        <w:t>java</w:t>
+      </w:r>
+      <w:r>
+        <w:t>的数据结构Set／HashSet来去重检查。具体代码实现如下：</w:t>
+      </w:r>
+    </w:p>
+    <w:p>
+      <w:pPr>
+        <w:pStyle w:val="8"/>
+        <w:ind w:left="720" w:firstLine="0" w:firstLineChars="0"/>
+      </w:pPr>
+      <w:r>
+        <w:drawing>
+          <wp:inline distT="0" distB="0" distL="0" distR="0">
+            <wp:extent cx="3718560" cy="3534410"/>
+            <wp:effectExtent l="0" t="0" r="15240" b="8890"/>
+            <wp:docPr id="6" name="图片 6"/>
+            <wp:cNvGraphicFramePr>
+              <a:graphicFrameLocks xmlns:a="http://schemas.openxmlformats.org/drawingml/2006/main" noChangeAspect="1"/>
+            </wp:cNvGraphicFramePr>
+            <a:graphic xmlns:a="http://schemas.openxmlformats.org/drawingml/2006/main">
+              <a:graphicData uri="http://schemas.openxmlformats.org/drawingml/2006/picture">
+                <pic:pic xmlns:pic="http://schemas.openxmlformats.org/drawingml/2006/picture">
+                  <pic:nvPicPr>
+                    <pic:cNvPr id="6" name="图片 6"/>
+                    <pic:cNvPicPr>
+                      <a:picLocks noChangeAspect="1"/>
+                    </pic:cNvPicPr>
+                  </pic:nvPicPr>
+                  <pic:blipFill>
+                    <a:blip r:embed="rId7"/>
+                    <a:stretch>
+                      <a:fillRect/>
+                    </a:stretch>
+                  </pic:blipFill>
+                  <pic:spPr>
+                    <a:xfrm>
+                      <a:off x="0" y="0"/>
+                      <a:ext cx="3718560" cy="3534410"/>
+                    </a:xfrm>
+                    <a:prstGeom prst="rect">
+                      <a:avLst/>
+                    </a:prstGeom>
+                  </pic:spPr>
+                </pic:pic>
+              </a:graphicData>
+            </a:graphic>
+          </wp:inline>
+        </w:drawing>
+      </w:r>
+    </w:p>
+    <w:p>
+      <w:pPr>
+        <w:ind w:firstLine="420" w:firstLineChars="0"/>
+      </w:pPr>
+      <w:r>
+        <w:t>最后groupListNew中存储所有大小为k的G-skyline groups，groupListNew加上DSG预处理阶段得到的unit</w:t>
+      </w:r>
+      <w:r>
+        <w:rPr>
+          <w:rFonts w:hint="eastAsia"/>
+        </w:rPr>
+        <w:t>大小</w:t>
+      </w:r>
+      <w:r>
+        <w:t>为k的</w:t>
+      </w:r>
+      <w:r>
+        <w:rPr>
+          <w:rFonts w:hint="eastAsia"/>
+        </w:rPr>
+        <w:t>节点</w:t>
+      </w:r>
+      <w:r>
+        <w:t>集合perfectNodeList就是所有的解。</w:t>
+      </w:r>
+    </w:p>
+    <w:p>
+      <w:pPr>
+        <w:rPr>
+          <w:rFonts w:hint="eastAsia"/>
+          <w:lang w:val="en-US" w:eastAsia="zh-CN"/>
+        </w:rPr>
+      </w:pPr>
+    </w:p>
+    <w:p>
+      <w:pPr>
+        <w:pStyle w:val="3"/>
+        <w:rPr>
+          <w:rFonts w:hint="eastAsia"/>
+          <w:lang w:val="en-US" w:eastAsia="zh-CN"/>
+        </w:rPr>
+      </w:pPr>
+      <w:r>
+        <w:rPr>
+          <w:rFonts w:hint="eastAsia"/>
+          <w:lang w:val="en-US" w:eastAsia="zh-CN"/>
+        </w:rPr>
+        <w:t>2.3 unit group-wise+算法实现</w:t>
+      </w:r>
+    </w:p>
+    <w:p>
+      <w:pPr>
+        <w:rPr>
+          <w:rFonts w:hint="eastAsia"/>
+          <w:lang w:val="en-US" w:eastAsia="zh-CN"/>
+        </w:rPr>
+      </w:pPr>
+      <w:r>
+        <w:rPr>
+          <w:rFonts w:hint="eastAsia"/>
+        </w:rPr>
+        <w:t>从DSG出发，用unit-wise方法计算group skyline。</w:t>
+      </w:r>
+    </w:p>
+    <w:p>
+      <w:pPr>
+        <w:pStyle w:val="4"/>
+        <w:rPr>
+          <w:rFonts w:hint="eastAsia"/>
+          <w:lang w:val="en-US" w:eastAsia="zh-CN"/>
+        </w:rPr>
+      </w:pPr>
+      <w:r>
+        <w:rPr>
+          <w:rFonts w:hint="eastAsia"/>
+          <w:lang w:val="en-US" w:eastAsia="zh-CN"/>
+        </w:rPr>
+        <w:t>2.3.1基本思路</w:t>
+      </w:r>
+    </w:p>
+    <w:p>
+      <w:pPr>
+        <w:spacing w:line="220" w:lineRule="atLeast"/>
+      </w:pPr>
+      <w:r>
+        <w:rPr>
+          <w:rFonts w:hint="eastAsia"/>
+        </w:rPr>
+        <w:t>主要分为以下几个步骤：</w:t>
+      </w:r>
+    </w:p>
+    <w:p>
+      <w:pPr>
+        <w:numPr>
+          <w:ilvl w:val="0"/>
+          <w:numId w:val="6"/>
         </w:numPr>
         <w:tabs>
           <w:tab w:val="clear" w:pos="312"/>
@@ -1003,7 +2041,7 @@
       <w:pPr>
         <w:numPr>
           <w:ilvl w:val="0"/>
-          <w:numId w:val="4"/>
+          <w:numId w:val="6"/>
         </w:numPr>
         <w:tabs>
           <w:tab w:val="clear" w:pos="312"/>
@@ -1030,7 +2068,7 @@
       <w:pPr>
         <w:numPr>
           <w:ilvl w:val="0"/>
-          <w:numId w:val="4"/>
+          <w:numId w:val="6"/>
         </w:numPr>
         <w:tabs>
           <w:tab w:val="clear" w:pos="312"/>
@@ -1066,7 +2104,7 @@
       <w:pPr>
         <w:numPr>
           <w:ilvl w:val="0"/>
-          <w:numId w:val="4"/>
+          <w:numId w:val="6"/>
         </w:numPr>
         <w:tabs>
           <w:tab w:val="clear" w:pos="312"/>
@@ -1085,7 +2123,7 @@
         <w:pStyle w:val="8"/>
         <w:numPr>
           <w:ilvl w:val="0"/>
-          <w:numId w:val="5"/>
+          <w:numId w:val="7"/>
         </w:numPr>
         <w:tabs>
           <w:tab w:val="left" w:pos="312"/>
@@ -1118,7 +2156,7 @@
         <w:pStyle w:val="8"/>
         <w:numPr>
           <w:ilvl w:val="0"/>
-          <w:numId w:val="5"/>
+          <w:numId w:val="7"/>
         </w:numPr>
         <w:tabs>
           <w:tab w:val="left" w:pos="312"/>
@@ -1137,6 +2175,7 @@
       <w:pPr>
         <w:pStyle w:val="8"/>
         <w:numPr>
+          <w:ilvl w:val="0"/>
           <w:numId w:val="0"/>
         </w:numPr>
         <w:tabs>
@@ -1189,7 +2228,7 @@
       <w:pPr>
         <w:numPr>
           <w:ilvl w:val="0"/>
-          <w:numId w:val="6"/>
+          <w:numId w:val="8"/>
         </w:numPr>
         <w:tabs>
           <w:tab w:val="left" w:pos="312"/>
@@ -1220,6 +2259,7 @@
     <w:p>
       <w:pPr>
         <w:numPr>
+          <w:ilvl w:val="0"/>
           <w:numId w:val="0"/>
         </w:numPr>
         <w:tabs>
@@ -1266,7 +2306,7 @@
       <w:pPr>
         <w:numPr>
           <w:ilvl w:val="0"/>
-          <w:numId w:val="6"/>
+          <w:numId w:val="8"/>
         </w:numPr>
         <w:tabs>
           <w:tab w:val="left" w:pos="312"/>
@@ -1297,6 +2337,7 @@
     <w:p>
       <w:pPr>
         <w:numPr>
+          <w:ilvl w:val="0"/>
           <w:numId w:val="0"/>
         </w:numPr>
         <w:tabs>
@@ -1333,7 +2374,7 @@
       <w:pPr>
         <w:numPr>
           <w:ilvl w:val="0"/>
-          <w:numId w:val="6"/>
+          <w:numId w:val="8"/>
         </w:numPr>
         <w:tabs>
           <w:tab w:val="left" w:pos="312"/>
@@ -1357,6 +2398,7 @@
     <w:p>
       <w:pPr>
         <w:numPr>
+          <w:ilvl w:val="0"/>
           <w:numId w:val="0"/>
         </w:numPr>
         <w:tabs>
@@ -1403,7 +2445,7 @@
       <w:pPr>
         <w:numPr>
           <w:ilvl w:val="0"/>
-          <w:numId w:val="6"/>
+          <w:numId w:val="8"/>
         </w:numPr>
         <w:tabs>
           <w:tab w:val="left" w:pos="312"/>
@@ -1427,6 +2469,7 @@
     <w:p>
       <w:pPr>
         <w:numPr>
+          <w:ilvl w:val="0"/>
           <w:numId w:val="0"/>
         </w:numPr>
         <w:tabs>
@@ -1455,7 +2498,7 @@
       <w:pPr>
         <w:numPr>
           <w:ilvl w:val="0"/>
-          <w:numId w:val="6"/>
+          <w:numId w:val="8"/>
         </w:numPr>
         <w:tabs>
           <w:tab w:val="left" w:pos="312"/>
@@ -1535,7 +2578,7 @@
                     </pic:cNvPicPr>
                   </pic:nvPicPr>
                   <pic:blipFill>
-                    <a:blip r:embed="rId5">
+                    <a:blip r:embed="rId8">
                       <a:extLst>
                         <a:ext uri="{28A0092B-C50C-407E-A947-70E740481C1C}">
                           <a14:useLocalDpi xmlns:a14="http://schemas.microsoft.com/office/drawing/2010/main" val="0"/>
@@ -1688,7 +2731,7 @@
         <w:pStyle w:val="2"/>
         <w:numPr>
           <w:ilvl w:val="0"/>
-          <w:numId w:val="7"/>
+          <w:numId w:val="9"/>
         </w:numPr>
         <w:rPr>
           <w:rFonts w:hint="eastAsia"/>
@@ -1723,6 +2766,21 @@
     </w:p>
     <w:p>
       <w:pPr>
+        <w:rPr>
+          <w:rFonts w:hint="eastAsia"/>
+          <w:lang w:val="en-US" w:eastAsia="zh-CN"/>
+        </w:rPr>
+      </w:pPr>
+      <w:r>
+        <w:rPr>
+          <w:rFonts w:hint="eastAsia"/>
+          <w:lang w:val="en-US" w:eastAsia="zh-CN"/>
+        </w:rPr>
+        <w:t>实验环境：</w:t>
+      </w:r>
+    </w:p>
+    <w:p>
+      <w:pPr>
         <w:pStyle w:val="3"/>
         <w:rPr>
           <w:rFonts w:hint="eastAsia"/>
@@ -1739,28 +2797,21 @@
     </w:p>
     <w:p>
       <w:pPr>
-        <w:rPr>
-          <w:rFonts w:hint="eastAsia"/>
-          <w:lang w:val="en-US" w:eastAsia="zh-CN"/>
-        </w:rPr>
-      </w:pPr>
-      <w:r>
-        <w:rPr>
-          <w:rFonts w:hint="eastAsia"/>
-          <w:lang w:val="en-US" w:eastAsia="zh-CN"/>
-        </w:rPr>
-        <w:t>图表</w:t>
-      </w:r>
-      <w:bookmarkStart w:id="0" w:name="_GoBack"/>
-      <w:bookmarkEnd w:id="0"/>
-    </w:p>
-    <w:p>
-      <w:pPr>
-        <w:rPr>
-          <w:rFonts w:hint="eastAsia"/>
-          <w:lang w:val="en-US" w:eastAsia="zh-CN"/>
-        </w:rPr>
-      </w:pPr>
+        <w:ind w:firstLine="420" w:firstLineChars="0"/>
+        <w:rPr>
+          <w:rFonts w:hint="eastAsia"/>
+          <w:lang w:val="en-US" w:eastAsia="zh-CN"/>
+        </w:rPr>
+      </w:pPr>
+      <w:r>
+        <w:rPr>
+          <w:rFonts w:hint="eastAsia"/>
+          <w:lang w:val="en-US" w:eastAsia="zh-CN"/>
+        </w:rPr>
+        <w:t>图表1、图表2、图表3分别展示了k取2、4、6时在上述12种数据集上生成skyline layers并进行预处理构造DSG的耗时。在维度为2时采取二分查找的方式进行插入，而在高维度时采取简单的遍历方式。通过图表可以发现，在k取不同值、在具有不同分布的数据集上生成skyline layers和构造DSG时，维度为2时的耗时要明显小于高维情况，也就是说，论文中针对维度为2时的二分处理具有较好的性能优势。</w:t>
+      </w:r>
+    </w:p>
+    <w:p>
       <w:r>
         <w:drawing>
           <wp:inline distT="0" distB="0" distL="114300" distR="114300">
@@ -1770,12 +2821,120 @@
             <wp:cNvGraphicFramePr/>
             <a:graphic xmlns:a="http://schemas.openxmlformats.org/drawingml/2006/main">
               <a:graphicData uri="http://schemas.openxmlformats.org/drawingml/2006/chart">
-                <c:chart xmlns:c="http://schemas.openxmlformats.org/drawingml/2006/chart" xmlns:r="http://schemas.openxmlformats.org/officeDocument/2006/relationships" r:id="rId6"/>
+                <c:chart xmlns:c="http://schemas.openxmlformats.org/drawingml/2006/chart" xmlns:r="http://schemas.openxmlformats.org/officeDocument/2006/relationships" r:id="rId9"/>
               </a:graphicData>
             </a:graphic>
           </wp:inline>
         </w:drawing>
       </w:r>
+    </w:p>
+    <w:p>
+      <w:pPr>
+        <w:pStyle w:val="9"/>
+        <w:rPr>
+          <w:rFonts w:hint="eastAsia" w:eastAsiaTheme="minorEastAsia"/>
+          <w:lang w:val="en-US" w:eastAsia="zh-CN"/>
+        </w:rPr>
+      </w:pPr>
+      <w:r>
+        <w:rPr>
+          <w:rFonts w:hint="eastAsia"/>
+          <w:lang w:val="en-US" w:eastAsia="zh-CN"/>
+        </w:rPr>
+        <w:t>图表1</w:t>
+      </w:r>
+    </w:p>
+    <w:p>
+      <w:r>
+        <w:drawing>
+          <wp:inline distT="0" distB="0" distL="114300" distR="114300">
+            <wp:extent cx="4849495" cy="2370455"/>
+            <wp:effectExtent l="4445" t="4445" r="22860" b="6350"/>
+            <wp:docPr id="7" name="图表 4"/>
+            <wp:cNvGraphicFramePr/>
+            <a:graphic xmlns:a="http://schemas.openxmlformats.org/drawingml/2006/main">
+              <a:graphicData uri="http://schemas.openxmlformats.org/drawingml/2006/chart">
+                <c:chart xmlns:c="http://schemas.openxmlformats.org/drawingml/2006/chart" xmlns:r="http://schemas.openxmlformats.org/officeDocument/2006/relationships" r:id="rId10"/>
+              </a:graphicData>
+            </a:graphic>
+          </wp:inline>
+        </w:drawing>
+      </w:r>
+    </w:p>
+    <w:p>
+      <w:pPr>
+        <w:pStyle w:val="9"/>
+        <w:rPr>
+          <w:rFonts w:hint="eastAsia"/>
+          <w:lang w:val="en-US" w:eastAsia="zh-CN"/>
+        </w:rPr>
+      </w:pPr>
+      <w:r>
+        <w:rPr>
+          <w:rFonts w:hint="eastAsia"/>
+          <w:lang w:val="en-US" w:eastAsia="zh-CN"/>
+        </w:rPr>
+        <w:t>图表2</w:t>
+      </w:r>
+    </w:p>
+    <w:p>
+      <w:r>
+        <w:drawing>
+          <wp:inline distT="0" distB="0" distL="114300" distR="114300">
+            <wp:extent cx="4873625" cy="2680335"/>
+            <wp:effectExtent l="4445" t="4445" r="17780" b="20320"/>
+            <wp:docPr id="8" name="图表 5"/>
+            <wp:cNvGraphicFramePr/>
+            <a:graphic xmlns:a="http://schemas.openxmlformats.org/drawingml/2006/main">
+              <a:graphicData uri="http://schemas.openxmlformats.org/drawingml/2006/chart">
+                <c:chart xmlns:c="http://schemas.openxmlformats.org/drawingml/2006/chart" xmlns:r="http://schemas.openxmlformats.org/officeDocument/2006/relationships" r:id="rId11"/>
+              </a:graphicData>
+            </a:graphic>
+          </wp:inline>
+        </w:drawing>
+      </w:r>
+    </w:p>
+    <w:p>
+      <w:pPr>
+        <w:pStyle w:val="9"/>
+        <w:rPr>
+          <w:rFonts w:hint="eastAsia"/>
+          <w:lang w:val="en-US" w:eastAsia="zh-CN"/>
+        </w:rPr>
+      </w:pPr>
+      <w:r>
+        <w:rPr>
+          <w:rFonts w:hint="eastAsia"/>
+          <w:lang w:val="en-US" w:eastAsia="zh-CN"/>
+        </w:rPr>
+        <w:t>图表3</w:t>
+      </w:r>
+    </w:p>
+    <w:p>
+      <w:pPr>
+        <w:pStyle w:val="3"/>
+        <w:rPr>
+          <w:rFonts w:hint="eastAsia"/>
+          <w:lang w:val="en-US" w:eastAsia="zh-CN"/>
+        </w:rPr>
+      </w:pPr>
+      <w:r>
+        <w:rPr>
+          <w:rFonts w:hint="eastAsia"/>
+          <w:lang w:val="en-US" w:eastAsia="zh-CN"/>
+        </w:rPr>
+        <w:t>3.2两种生成G-skyline的算法实验结果</w:t>
+      </w:r>
+    </w:p>
+    <w:p>
+      <w:pPr>
+        <w:rPr>
+          <w:rFonts w:hint="eastAsia"/>
+          <w:lang w:val="en-US" w:eastAsia="zh-CN"/>
+        </w:rPr>
+      </w:pPr>
+      <w:bookmarkStart w:id="0" w:name="_GoBack"/>
+      <w:bookmarkEnd w:id="0"/>
     </w:p>
     <w:sectPr>
       <w:pgSz w:w="11906" w:h="16838"/>
@@ -1790,80 +2949,16 @@
 <file path=word/numbering.xml><?xml version="1.0" encoding="utf-8"?>
 <w:numbering xmlns:wpc="http://schemas.microsoft.com/office/word/2010/wordprocessingCanvas" xmlns:mc="http://schemas.openxmlformats.org/markup-compatibility/2006" xmlns:o="urn:schemas-microsoft-com:office:office" xmlns:r="http://schemas.openxmlformats.org/officeDocument/2006/relationships" xmlns:m="http://schemas.openxmlformats.org/officeDocument/2006/math" xmlns:v="urn:schemas-microsoft-com:vml" xmlns:wp14="http://schemas.microsoft.com/office/word/2010/wordprocessingDrawing" xmlns:wp="http://schemas.openxmlformats.org/drawingml/2006/wordprocessingDrawing" xmlns:w10="urn:schemas-microsoft-com:office:word" xmlns:w="http://schemas.openxmlformats.org/wordprocessingml/2006/main" xmlns:w14="http://schemas.microsoft.com/office/word/2010/wordml" xmlns:wpg="http://schemas.microsoft.com/office/word/2010/wordprocessingGroup" xmlns:wpi="http://schemas.microsoft.com/office/word/2010/wordprocessingInk" xmlns:wne="http://schemas.microsoft.com/office/word/2006/wordml" xmlns:wps="http://schemas.microsoft.com/office/word/2010/wordprocessingShape" mc:Ignorable="w14 wp14">
   <w:abstractNum w:abstractNumId="0">
-    <w:nsid w:val="59F53CA3"/>
-    <w:multiLevelType w:val="singleLevel"/>
-    <w:tmpl w:val="59F53CA3"/>
+    <w:nsid w:val="5434210B"/>
+    <w:multiLevelType w:val="multilevel"/>
+    <w:tmpl w:val="5434210B"/>
     <w:lvl w:ilvl="0" w:tentative="0">
       <w:start w:val="1"/>
       <w:numFmt w:val="decimal"/>
-      <w:lvlText w:val="%1."/>
+      <w:lvlText w:val="（%1）"/>
       <w:lvlJc w:val="left"/>
       <w:pPr>
-        <w:tabs>
-          <w:tab w:val="left" w:pos="312"/>
-        </w:tabs>
-      </w:pPr>
-    </w:lvl>
-  </w:abstractNum>
-  <w:abstractNum w:abstractNumId="1">
-    <w:nsid w:val="59F53DF4"/>
-    <w:multiLevelType w:val="singleLevel"/>
-    <w:tmpl w:val="59F53DF4"/>
-    <w:lvl w:ilvl="0" w:tentative="0">
-      <w:start w:val="1"/>
-      <w:numFmt w:val="decimal"/>
-      <w:lvlText w:val="%1."/>
-      <w:lvlJc w:val="left"/>
-      <w:pPr>
-        <w:tabs>
-          <w:tab w:val="left" w:pos="312"/>
-        </w:tabs>
-      </w:pPr>
-    </w:lvl>
-  </w:abstractNum>
-  <w:abstractNum w:abstractNumId="2">
-    <w:nsid w:val="59FD7AF3"/>
-    <w:multiLevelType w:val="singleLevel"/>
-    <w:tmpl w:val="59FD7AF3"/>
-    <w:lvl w:ilvl="0" w:tentative="0">
-      <w:start w:val="1"/>
-      <w:numFmt w:val="decimal"/>
-      <w:lvlText w:val="%1."/>
-      <w:lvlJc w:val="left"/>
-      <w:pPr>
-        <w:tabs>
-          <w:tab w:val="left" w:pos="312"/>
-        </w:tabs>
-      </w:pPr>
-    </w:lvl>
-  </w:abstractNum>
-  <w:abstractNum w:abstractNumId="3">
-    <w:nsid w:val="59FD7FBB"/>
-    <w:multiLevelType w:val="singleLevel"/>
-    <w:tmpl w:val="59FD7FBB"/>
-    <w:lvl w:ilvl="0" w:tentative="0">
-      <w:start w:val="1"/>
-      <w:numFmt w:val="decimal"/>
-      <w:lvlText w:val="%1."/>
-      <w:lvlJc w:val="left"/>
-      <w:pPr>
-        <w:tabs>
-          <w:tab w:val="left" w:pos="312"/>
-        </w:tabs>
-      </w:pPr>
-    </w:lvl>
-  </w:abstractNum>
-  <w:abstractNum w:abstractNumId="4">
-    <w:nsid w:val="59FD801A"/>
-    <w:multiLevelType w:val="multilevel"/>
-    <w:tmpl w:val="59FD801A"/>
-    <w:lvl w:ilvl="0" w:tentative="0">
-      <w:start w:val="1"/>
-      <w:numFmt w:val="decimal"/>
-      <w:lvlText w:val="%1."/>
-      <w:lvlJc w:val="left"/>
-      <w:pPr>
-        <w:ind w:left="425" w:hanging="425"/>
+        <w:ind w:left="720" w:hanging="720"/>
       </w:pPr>
       <w:rPr>
         <w:rFonts w:hint="default"/>
@@ -1875,6 +2970,248 @@
       <w:lvlText w:val="%2)"/>
       <w:lvlJc w:val="left"/>
       <w:pPr>
+        <w:ind w:left="960" w:hanging="480"/>
+      </w:pPr>
+    </w:lvl>
+    <w:lvl w:ilvl="2" w:tentative="0">
+      <w:start w:val="1"/>
+      <w:numFmt w:val="lowerRoman"/>
+      <w:lvlText w:val="%3."/>
+      <w:lvlJc w:val="right"/>
+      <w:pPr>
+        <w:ind w:left="1440" w:hanging="480"/>
+      </w:pPr>
+    </w:lvl>
+    <w:lvl w:ilvl="3" w:tentative="0">
+      <w:start w:val="1"/>
+      <w:numFmt w:val="decimal"/>
+      <w:lvlText w:val="%4."/>
+      <w:lvlJc w:val="left"/>
+      <w:pPr>
+        <w:ind w:left="1920" w:hanging="480"/>
+      </w:pPr>
+    </w:lvl>
+    <w:lvl w:ilvl="4" w:tentative="0">
+      <w:start w:val="1"/>
+      <w:numFmt w:val="lowerLetter"/>
+      <w:lvlText w:val="%5)"/>
+      <w:lvlJc w:val="left"/>
+      <w:pPr>
+        <w:ind w:left="2400" w:hanging="480"/>
+      </w:pPr>
+    </w:lvl>
+    <w:lvl w:ilvl="5" w:tentative="0">
+      <w:start w:val="1"/>
+      <w:numFmt w:val="lowerRoman"/>
+      <w:lvlText w:val="%6."/>
+      <w:lvlJc w:val="right"/>
+      <w:pPr>
+        <w:ind w:left="2880" w:hanging="480"/>
+      </w:pPr>
+    </w:lvl>
+    <w:lvl w:ilvl="6" w:tentative="0">
+      <w:start w:val="1"/>
+      <w:numFmt w:val="decimal"/>
+      <w:lvlText w:val="%7."/>
+      <w:lvlJc w:val="left"/>
+      <w:pPr>
+        <w:ind w:left="3360" w:hanging="480"/>
+      </w:pPr>
+    </w:lvl>
+    <w:lvl w:ilvl="7" w:tentative="0">
+      <w:start w:val="1"/>
+      <w:numFmt w:val="lowerLetter"/>
+      <w:lvlText w:val="%8)"/>
+      <w:lvlJc w:val="left"/>
+      <w:pPr>
+        <w:ind w:left="3840" w:hanging="480"/>
+      </w:pPr>
+    </w:lvl>
+    <w:lvl w:ilvl="8" w:tentative="0">
+      <w:start w:val="1"/>
+      <w:numFmt w:val="lowerRoman"/>
+      <w:lvlText w:val="%9."/>
+      <w:lvlJc w:val="right"/>
+      <w:pPr>
+        <w:ind w:left="4320" w:hanging="480"/>
+      </w:pPr>
+    </w:lvl>
+  </w:abstractNum>
+  <w:abstractNum w:abstractNumId="1">
+    <w:nsid w:val="566F3539"/>
+    <w:multiLevelType w:val="multilevel"/>
+    <w:tmpl w:val="566F3539"/>
+    <w:lvl w:ilvl="0" w:tentative="0">
+      <w:start w:val="1"/>
+      <w:numFmt w:val="decimal"/>
+      <w:lvlText w:val="（%1）"/>
+      <w:lvlJc w:val="left"/>
+      <w:pPr>
+        <w:ind w:left="720" w:hanging="720"/>
+      </w:pPr>
+      <w:rPr>
+        <w:rFonts w:hint="default"/>
+      </w:rPr>
+    </w:lvl>
+    <w:lvl w:ilvl="1" w:tentative="0">
+      <w:start w:val="1"/>
+      <w:numFmt w:val="lowerLetter"/>
+      <w:lvlText w:val="%2)"/>
+      <w:lvlJc w:val="left"/>
+      <w:pPr>
+        <w:ind w:left="960" w:hanging="480"/>
+      </w:pPr>
+    </w:lvl>
+    <w:lvl w:ilvl="2" w:tentative="0">
+      <w:start w:val="1"/>
+      <w:numFmt w:val="lowerRoman"/>
+      <w:lvlText w:val="%3."/>
+      <w:lvlJc w:val="right"/>
+      <w:pPr>
+        <w:ind w:left="1440" w:hanging="480"/>
+      </w:pPr>
+    </w:lvl>
+    <w:lvl w:ilvl="3" w:tentative="0">
+      <w:start w:val="1"/>
+      <w:numFmt w:val="decimal"/>
+      <w:lvlText w:val="%4."/>
+      <w:lvlJc w:val="left"/>
+      <w:pPr>
+        <w:ind w:left="1920" w:hanging="480"/>
+      </w:pPr>
+    </w:lvl>
+    <w:lvl w:ilvl="4" w:tentative="0">
+      <w:start w:val="1"/>
+      <w:numFmt w:val="lowerLetter"/>
+      <w:lvlText w:val="%5)"/>
+      <w:lvlJc w:val="left"/>
+      <w:pPr>
+        <w:ind w:left="2400" w:hanging="480"/>
+      </w:pPr>
+    </w:lvl>
+    <w:lvl w:ilvl="5" w:tentative="0">
+      <w:start w:val="1"/>
+      <w:numFmt w:val="lowerRoman"/>
+      <w:lvlText w:val="%6."/>
+      <w:lvlJc w:val="right"/>
+      <w:pPr>
+        <w:ind w:left="2880" w:hanging="480"/>
+      </w:pPr>
+    </w:lvl>
+    <w:lvl w:ilvl="6" w:tentative="0">
+      <w:start w:val="1"/>
+      <w:numFmt w:val="decimal"/>
+      <w:lvlText w:val="%7."/>
+      <w:lvlJc w:val="left"/>
+      <w:pPr>
+        <w:ind w:left="3360" w:hanging="480"/>
+      </w:pPr>
+    </w:lvl>
+    <w:lvl w:ilvl="7" w:tentative="0">
+      <w:start w:val="1"/>
+      <w:numFmt w:val="lowerLetter"/>
+      <w:lvlText w:val="%8)"/>
+      <w:lvlJc w:val="left"/>
+      <w:pPr>
+        <w:ind w:left="3840" w:hanging="480"/>
+      </w:pPr>
+    </w:lvl>
+    <w:lvl w:ilvl="8" w:tentative="0">
+      <w:start w:val="1"/>
+      <w:numFmt w:val="lowerRoman"/>
+      <w:lvlText w:val="%9."/>
+      <w:lvlJc w:val="right"/>
+      <w:pPr>
+        <w:ind w:left="4320" w:hanging="480"/>
+      </w:pPr>
+    </w:lvl>
+  </w:abstractNum>
+  <w:abstractNum w:abstractNumId="2">
+    <w:nsid w:val="59F53CA3"/>
+    <w:multiLevelType w:val="singleLevel"/>
+    <w:tmpl w:val="59F53CA3"/>
+    <w:lvl w:ilvl="0" w:tentative="0">
+      <w:start w:val="1"/>
+      <w:numFmt w:val="decimal"/>
+      <w:lvlText w:val="%1."/>
+      <w:lvlJc w:val="left"/>
+      <w:pPr>
+        <w:tabs>
+          <w:tab w:val="left" w:pos="312"/>
+        </w:tabs>
+      </w:pPr>
+    </w:lvl>
+  </w:abstractNum>
+  <w:abstractNum w:abstractNumId="3">
+    <w:nsid w:val="59F53DF4"/>
+    <w:multiLevelType w:val="singleLevel"/>
+    <w:tmpl w:val="59F53DF4"/>
+    <w:lvl w:ilvl="0" w:tentative="0">
+      <w:start w:val="1"/>
+      <w:numFmt w:val="decimal"/>
+      <w:lvlText w:val="%1."/>
+      <w:lvlJc w:val="left"/>
+      <w:pPr>
+        <w:tabs>
+          <w:tab w:val="left" w:pos="312"/>
+        </w:tabs>
+      </w:pPr>
+    </w:lvl>
+  </w:abstractNum>
+  <w:abstractNum w:abstractNumId="4">
+    <w:nsid w:val="59FD7AF3"/>
+    <w:multiLevelType w:val="singleLevel"/>
+    <w:tmpl w:val="59FD7AF3"/>
+    <w:lvl w:ilvl="0" w:tentative="0">
+      <w:start w:val="1"/>
+      <w:numFmt w:val="decimal"/>
+      <w:lvlText w:val="%1."/>
+      <w:lvlJc w:val="left"/>
+      <w:pPr>
+        <w:tabs>
+          <w:tab w:val="left" w:pos="312"/>
+        </w:tabs>
+      </w:pPr>
+    </w:lvl>
+  </w:abstractNum>
+  <w:abstractNum w:abstractNumId="5">
+    <w:nsid w:val="59FD7FBB"/>
+    <w:multiLevelType w:val="singleLevel"/>
+    <w:tmpl w:val="59FD7FBB"/>
+    <w:lvl w:ilvl="0" w:tentative="0">
+      <w:start w:val="1"/>
+      <w:numFmt w:val="decimal"/>
+      <w:lvlText w:val="%1."/>
+      <w:lvlJc w:val="left"/>
+      <w:pPr>
+        <w:tabs>
+          <w:tab w:val="left" w:pos="312"/>
+        </w:tabs>
+      </w:pPr>
+    </w:lvl>
+  </w:abstractNum>
+  <w:abstractNum w:abstractNumId="6">
+    <w:nsid w:val="59FD801A"/>
+    <w:multiLevelType w:val="multilevel"/>
+    <w:tmpl w:val="59FD801A"/>
+    <w:lvl w:ilvl="0" w:tentative="0">
+      <w:start w:val="1"/>
+      <w:numFmt w:val="decimal"/>
+      <w:lvlText w:val="%1."/>
+      <w:lvlJc w:val="left"/>
+      <w:pPr>
+        <w:ind w:left="425" w:hanging="425"/>
+      </w:pPr>
+      <w:rPr>
+        <w:rFonts w:hint="default"/>
+      </w:rPr>
+    </w:lvl>
+    <w:lvl w:ilvl="1" w:tentative="0">
+      <w:start w:val="1"/>
+      <w:numFmt w:val="lowerLetter"/>
+      <w:lvlText w:val="%2)"/>
+      <w:lvlJc w:val="left"/>
+      <w:pPr>
         <w:tabs>
           <w:tab w:val="left" w:pos="840"/>
         </w:tabs>
@@ -1990,7 +3327,7 @@
       </w:rPr>
     </w:lvl>
   </w:abstractNum>
-  <w:abstractNum w:abstractNumId="5">
+  <w:abstractNum w:abstractNumId="7">
     <w:nsid w:val="59FD80AA"/>
     <w:multiLevelType w:val="singleLevel"/>
     <w:tmpl w:val="59FD80AA"/>
@@ -2006,7 +3343,7 @@
       </w:pPr>
     </w:lvl>
   </w:abstractNum>
-  <w:abstractNum w:abstractNumId="6">
+  <w:abstractNum w:abstractNumId="8">
     <w:nsid w:val="5F9D4EBE"/>
     <w:multiLevelType w:val="multilevel"/>
     <w:tmpl w:val="5F9D4EBE"/>
@@ -2096,25 +3433,31 @@
     </w:lvl>
   </w:abstractNum>
   <w:num w:numId="1">
+    <w:abstractNumId w:val="4"/>
+  </w:num>
+  <w:num w:numId="2">
     <w:abstractNumId w:val="2"/>
   </w:num>
-  <w:num w:numId="2">
+  <w:num w:numId="3">
+    <w:abstractNumId w:val="3"/>
+  </w:num>
+  <w:num w:numId="4">
     <w:abstractNumId w:val="0"/>
   </w:num>
-  <w:num w:numId="3">
+  <w:num w:numId="5">
     <w:abstractNumId w:val="1"/>
   </w:num>
-  <w:num w:numId="4">
-    <w:abstractNumId w:val="3"/>
+  <w:num w:numId="6">
+    <w:abstractNumId w:val="5"/>
   </w:num>
-  <w:num w:numId="5">
+  <w:num w:numId="7">
+    <w:abstractNumId w:val="8"/>
+  </w:num>
+  <w:num w:numId="8">
     <w:abstractNumId w:val="6"/>
   </w:num>
-  <w:num w:numId="6">
-    <w:abstractNumId w:val="4"/>
-  </w:num>
-  <w:num w:numId="7">
-    <w:abstractNumId w:val="5"/>
+  <w:num w:numId="9">
+    <w:abstractNumId w:val="7"/>
   </w:num>
 </w:numbering>
 </file>
@@ -2131,8 +3474,8 @@
   <w:latentStyles w:count="260" w:defQFormat="0" w:defUnhideWhenUsed="1" w:defSemiHidden="1" w:defUIPriority="99" w:defLockedState="0">
     <w:lsdException w:qFormat="1" w:unhideWhenUsed="0" w:uiPriority="0" w:semiHidden="0" w:name="Normal"/>
     <w:lsdException w:qFormat="1" w:unhideWhenUsed="0" w:uiPriority="0" w:semiHidden="0" w:name="heading 1"/>
-    <w:lsdException w:qFormat="1" w:uiPriority="0" w:name="heading 2"/>
-    <w:lsdException w:qFormat="1" w:uiPriority="0" w:name="heading 3"/>
+    <w:lsdException w:qFormat="1" w:uiPriority="0" w:semiHidden="0" w:name="heading 2"/>
+    <w:lsdException w:qFormat="1" w:uiPriority="0" w:semiHidden="0" w:name="heading 3"/>
     <w:lsdException w:qFormat="1" w:uiPriority="0" w:name="heading 4"/>
     <w:lsdException w:qFormat="1" w:uiPriority="0" w:name="heading 5"/>
     <w:lsdException w:qFormat="1" w:uiPriority="0" w:name="heading 6"/>
@@ -2494,6 +3837,18 @@
       <w:ind w:firstLine="420" w:firstLineChars="200"/>
     </w:pPr>
   </w:style>
+  <w:style w:type="paragraph" w:customStyle="1" w:styleId="9">
+    <w:name w:val="图表"/>
+    <w:basedOn w:val="1"/>
+    <w:uiPriority w:val="0"/>
+    <w:pPr>
+      <w:jc w:val="center"/>
+    </w:pPr>
+    <w:rPr>
+      <w:rFonts w:eastAsia="楷体" w:asciiTheme="minorAscii" w:hAnsiTheme="minorAscii"/>
+      <w:sz w:val="18"/>
+    </w:rPr>
+  </w:style>
 </w:styles>
 </file>
 
@@ -3018,6 +4373,1051 @@
 </c:chartSpace>
 </file>
 
+<file path=word/charts/chart2.xml><?xml version="1.0" encoding="utf-8"?>
+<c:chartSpace xmlns:c="http://schemas.openxmlformats.org/drawingml/2006/chart" xmlns:a="http://schemas.openxmlformats.org/drawingml/2006/main" xmlns:r="http://schemas.openxmlformats.org/officeDocument/2006/relationships">
+  <c:date1904 val="0"/>
+  <c:lang val="zh-CN"/>
+  <c:roundedCorners val="0"/>
+  <mc:AlternateContent xmlns:mc="http://schemas.openxmlformats.org/markup-compatibility/2006">
+    <mc:Choice xmlns:c14="http://schemas.microsoft.com/office/drawing/2007/8/2/chart" Requires="c14">
+      <c14:style val="102"/>
+    </mc:Choice>
+    <mc:Fallback>
+      <c:style val="2"/>
+    </mc:Fallback>
+  </mc:AlternateContent>
+  <c:chart>
+    <c:autoTitleDeleted val="1"/>
+    <c:plotArea>
+      <c:layout/>
+      <c:lineChart>
+        <c:grouping val="standard"/>
+        <c:varyColors val="0"/>
+        <c:ser>
+          <c:idx val="0"/>
+          <c:order val="0"/>
+          <c:tx>
+            <c:strRef>
+              <c:f>"anti"</c:f>
+              <c:strCache>
+                <c:ptCount val="1"/>
+                <c:pt idx="0">
+                  <c:v>anti</c:v>
+                </c:pt>
+              </c:strCache>
+            </c:strRef>
+          </c:tx>
+          <c:spPr>
+            <a:ln w="28575" cap="rnd">
+              <a:solidFill>
+                <a:schemeClr val="accent1"/>
+              </a:solidFill>
+              <a:round/>
+            </a:ln>
+            <a:effectLst/>
+          </c:spPr>
+          <c:marker>
+            <c:symbol val="none"/>
+          </c:marker>
+          <c:dLbls>
+            <c:delete val="1"/>
+          </c:dLbls>
+          <c:cat>
+            <c:numRef>
+              <c:f>'[DSG-time.xlsx]Sheet1'!$E$3:$E$6</c:f>
+              <c:numCache>
+                <c:formatCode>General</c:formatCode>
+                <c:ptCount val="4"/>
+                <c:pt idx="0">
+                  <c:v>2</c:v>
+                </c:pt>
+                <c:pt idx="1">
+                  <c:v>4</c:v>
+                </c:pt>
+                <c:pt idx="2">
+                  <c:v>6</c:v>
+                </c:pt>
+                <c:pt idx="3">
+                  <c:v>8</c:v>
+                </c:pt>
+              </c:numCache>
+            </c:numRef>
+          </c:cat>
+          <c:val>
+            <c:numRef>
+              <c:f>'[DSG-time.xlsx]Sheet1'!$C$3:$C$6</c:f>
+              <c:numCache>
+                <c:formatCode>General</c:formatCode>
+                <c:ptCount val="4"/>
+                <c:pt idx="0">
+                  <c:v>29383</c:v>
+                </c:pt>
+                <c:pt idx="1">
+                  <c:v>1364374</c:v>
+                </c:pt>
+                <c:pt idx="2">
+                  <c:v>1294183</c:v>
+                </c:pt>
+                <c:pt idx="3">
+                  <c:v>1975746</c:v>
+                </c:pt>
+              </c:numCache>
+            </c:numRef>
+          </c:val>
+          <c:smooth val="0"/>
+        </c:ser>
+        <c:ser>
+          <c:idx val="1"/>
+          <c:order val="1"/>
+          <c:tx>
+            <c:strRef>
+              <c:f>"corr"</c:f>
+              <c:strCache>
+                <c:ptCount val="1"/>
+                <c:pt idx="0">
+                  <c:v>corr</c:v>
+                </c:pt>
+              </c:strCache>
+            </c:strRef>
+          </c:tx>
+          <c:spPr>
+            <a:ln w="28575" cap="rnd">
+              <a:solidFill>
+                <a:schemeClr val="accent2"/>
+              </a:solidFill>
+              <a:round/>
+            </a:ln>
+            <a:effectLst/>
+          </c:spPr>
+          <c:marker>
+            <c:symbol val="none"/>
+          </c:marker>
+          <c:dLbls>
+            <c:delete val="1"/>
+          </c:dLbls>
+          <c:cat>
+            <c:numRef>
+              <c:f>'[DSG-time.xlsx]Sheet1'!$E$3:$E$6</c:f>
+              <c:numCache>
+                <c:formatCode>General</c:formatCode>
+                <c:ptCount val="4"/>
+                <c:pt idx="0">
+                  <c:v>2</c:v>
+                </c:pt>
+                <c:pt idx="1">
+                  <c:v>4</c:v>
+                </c:pt>
+                <c:pt idx="2">
+                  <c:v>6</c:v>
+                </c:pt>
+                <c:pt idx="3">
+                  <c:v>8</c:v>
+                </c:pt>
+              </c:numCache>
+            </c:numRef>
+          </c:cat>
+          <c:val>
+            <c:numRef>
+              <c:f>'[DSG-time.xlsx]Sheet1'!$C$7:$C$10</c:f>
+              <c:numCache>
+                <c:formatCode>General</c:formatCode>
+                <c:ptCount val="4"/>
+                <c:pt idx="0">
+                  <c:v>17810</c:v>
+                </c:pt>
+                <c:pt idx="1">
+                  <c:v>136453</c:v>
+                </c:pt>
+                <c:pt idx="2">
+                  <c:v>822525</c:v>
+                </c:pt>
+                <c:pt idx="3">
+                  <c:v>1532985</c:v>
+                </c:pt>
+              </c:numCache>
+            </c:numRef>
+          </c:val>
+          <c:smooth val="0"/>
+        </c:ser>
+        <c:ser>
+          <c:idx val="2"/>
+          <c:order val="2"/>
+          <c:tx>
+            <c:strRef>
+              <c:f>"inde"</c:f>
+              <c:strCache>
+                <c:ptCount val="1"/>
+                <c:pt idx="0">
+                  <c:v>inde</c:v>
+                </c:pt>
+              </c:strCache>
+            </c:strRef>
+          </c:tx>
+          <c:spPr>
+            <a:ln w="28575" cap="rnd">
+              <a:solidFill>
+                <a:schemeClr val="accent3"/>
+              </a:solidFill>
+              <a:round/>
+            </a:ln>
+            <a:effectLst/>
+          </c:spPr>
+          <c:marker>
+            <c:symbol val="none"/>
+          </c:marker>
+          <c:dLbls>
+            <c:delete val="1"/>
+          </c:dLbls>
+          <c:cat>
+            <c:numRef>
+              <c:f>'[DSG-time.xlsx]Sheet1'!$E$3:$E$6</c:f>
+              <c:numCache>
+                <c:formatCode>General</c:formatCode>
+                <c:ptCount val="4"/>
+                <c:pt idx="0">
+                  <c:v>2</c:v>
+                </c:pt>
+                <c:pt idx="1">
+                  <c:v>4</c:v>
+                </c:pt>
+                <c:pt idx="2">
+                  <c:v>6</c:v>
+                </c:pt>
+                <c:pt idx="3">
+                  <c:v>8</c:v>
+                </c:pt>
+              </c:numCache>
+            </c:numRef>
+          </c:cat>
+          <c:val>
+            <c:numRef>
+              <c:f>'[DSG-time.xlsx]Sheet1'!$B$11:$B$14</c:f>
+              <c:numCache>
+                <c:formatCode>General</c:formatCode>
+                <c:ptCount val="4"/>
+                <c:pt idx="0">
+                  <c:v>18104</c:v>
+                </c:pt>
+                <c:pt idx="1">
+                  <c:v>176738</c:v>
+                </c:pt>
+                <c:pt idx="2">
+                  <c:v>490247</c:v>
+                </c:pt>
+                <c:pt idx="3">
+                  <c:v>1110058</c:v>
+                </c:pt>
+              </c:numCache>
+            </c:numRef>
+          </c:val>
+          <c:smooth val="0"/>
+        </c:ser>
+        <c:dLbls>
+          <c:showLegendKey val="0"/>
+          <c:showVal val="0"/>
+          <c:showCatName val="0"/>
+          <c:showSerName val="0"/>
+          <c:showPercent val="0"/>
+          <c:showBubbleSize val="0"/>
+        </c:dLbls>
+        <c:marker val="0"/>
+        <c:smooth val="0"/>
+        <c:axId val="546526980"/>
+        <c:axId val="516022148"/>
+      </c:lineChart>
+      <c:catAx>
+        <c:axId val="546526980"/>
+        <c:scaling>
+          <c:orientation val="minMax"/>
+        </c:scaling>
+        <c:delete val="0"/>
+        <c:axPos val="b"/>
+        <c:title>
+          <c:tx>
+            <c:rich>
+              <a:bodyPr rot="0" spcFirstLastPara="0" vertOverflow="ellipsis" vert="horz" wrap="square" anchor="ctr" anchorCtr="1"/>
+              <a:lstStyle/>
+              <a:p>
+                <a:pPr defTabSz="914400">
+                  <a:defRPr lang="zh-CN" sz="1000" b="0" i="0" u="none" strike="noStrike" kern="1200" baseline="0">
+                    <a:solidFill>
+                      <a:schemeClr val="tx1">
+                        <a:lumMod val="65000"/>
+                        <a:lumOff val="35000"/>
+                      </a:schemeClr>
+                    </a:solidFill>
+                    <a:latin typeface="+mn-lt"/>
+                    <a:ea typeface="+mn-ea"/>
+                    <a:cs typeface="+mn-cs"/>
+                  </a:defRPr>
+                </a:pPr>
+                <a:r>
+                  <a:rPr altLang="en-US"/>
+                  <a:t>维度</a:t>
+                </a:r>
+                <a:endParaRPr lang="en-US" altLang="zh-CN"/>
+              </a:p>
+            </c:rich>
+          </c:tx>
+          <c:layout>
+            <c:manualLayout>
+              <c:xMode val="edge"/>
+              <c:yMode val="edge"/>
+              <c:x val="0.235647706269187"/>
+              <c:y val="0.573764770664048"/>
+            </c:manualLayout>
+          </c:layout>
+          <c:overlay val="0"/>
+          <c:spPr>
+            <a:noFill/>
+            <a:ln>
+              <a:noFill/>
+            </a:ln>
+            <a:effectLst/>
+          </c:spPr>
+        </c:title>
+        <c:majorTickMark val="none"/>
+        <c:minorTickMark val="none"/>
+        <c:tickLblPos val="nextTo"/>
+        <c:spPr>
+          <a:noFill/>
+          <a:ln w="9525" cap="flat" cmpd="sng" algn="ctr">
+            <a:solidFill>
+              <a:schemeClr val="tx1">
+                <a:lumMod val="15000"/>
+                <a:lumOff val="85000"/>
+              </a:schemeClr>
+            </a:solidFill>
+            <a:round/>
+          </a:ln>
+          <a:effectLst/>
+        </c:spPr>
+        <c:txPr>
+          <a:bodyPr rot="-60000000" spcFirstLastPara="0" vertOverflow="ellipsis" vert="horz" wrap="square" anchor="ctr" anchorCtr="1"/>
+          <a:lstStyle/>
+          <a:p>
+            <a:pPr>
+              <a:defRPr lang="zh-CN" sz="900" b="0" i="0" u="none" strike="noStrike" kern="1200" baseline="0">
+                <a:solidFill>
+                  <a:schemeClr val="tx1">
+                    <a:lumMod val="65000"/>
+                    <a:lumOff val="35000"/>
+                  </a:schemeClr>
+                </a:solidFill>
+                <a:latin typeface="+mn-lt"/>
+                <a:ea typeface="+mn-ea"/>
+                <a:cs typeface="+mn-cs"/>
+              </a:defRPr>
+            </a:pPr>
+          </a:p>
+        </c:txPr>
+        <c:crossAx val="516022148"/>
+        <c:crosses val="autoZero"/>
+        <c:auto val="1"/>
+        <c:lblAlgn val="ctr"/>
+        <c:lblOffset val="100"/>
+        <c:noMultiLvlLbl val="0"/>
+      </c:catAx>
+      <c:valAx>
+        <c:axId val="516022148"/>
+        <c:scaling>
+          <c:orientation val="minMax"/>
+        </c:scaling>
+        <c:delete val="0"/>
+        <c:axPos val="l"/>
+        <c:majorGridlines>
+          <c:spPr>
+            <a:ln w="9525" cap="flat" cmpd="sng" algn="ctr">
+              <a:solidFill>
+                <a:schemeClr val="tx1">
+                  <a:lumMod val="15000"/>
+                  <a:lumOff val="85000"/>
+                </a:schemeClr>
+              </a:solidFill>
+              <a:round/>
+            </a:ln>
+            <a:effectLst/>
+          </c:spPr>
+        </c:majorGridlines>
+        <c:title>
+          <c:tx>
+            <c:rich>
+              <a:bodyPr rot="-5400000" spcFirstLastPara="0" vertOverflow="ellipsis" vert="horz" wrap="square" anchor="ctr" anchorCtr="1"/>
+              <a:lstStyle/>
+              <a:p>
+                <a:pPr defTabSz="914400">
+                  <a:defRPr lang="zh-CN" sz="1000" b="0" i="0" u="none" strike="noStrike" kern="1200" baseline="0">
+                    <a:solidFill>
+                      <a:schemeClr val="tx1">
+                        <a:lumMod val="65000"/>
+                        <a:lumOff val="35000"/>
+                      </a:schemeClr>
+                    </a:solidFill>
+                    <a:latin typeface="+mn-lt"/>
+                    <a:ea typeface="+mn-ea"/>
+                    <a:cs typeface="+mn-cs"/>
+                  </a:defRPr>
+                </a:pPr>
+                <a:r>
+                  <a:t>时间/μs</a:t>
+                </a:r>
+              </a:p>
+              <a:p>
+                <a:pPr defTabSz="914400">
+                  <a:defRPr lang="zh-CN" sz="1000" b="0" i="0" u="none" strike="noStrike" kern="1200" baseline="0">
+                    <a:solidFill>
+                      <a:schemeClr val="tx1">
+                        <a:lumMod val="65000"/>
+                        <a:lumOff val="35000"/>
+                      </a:schemeClr>
+                    </a:solidFill>
+                    <a:latin typeface="+mn-lt"/>
+                    <a:ea typeface="+mn-ea"/>
+                    <a:cs typeface="+mn-cs"/>
+                  </a:defRPr>
+                </a:pPr>
+              </a:p>
+            </c:rich>
+          </c:tx>
+          <c:layout/>
+          <c:overlay val="0"/>
+          <c:spPr>
+            <a:noFill/>
+            <a:ln>
+              <a:noFill/>
+            </a:ln>
+            <a:effectLst/>
+          </c:spPr>
+        </c:title>
+        <c:numFmt formatCode="General" sourceLinked="1"/>
+        <c:majorTickMark val="none"/>
+        <c:minorTickMark val="none"/>
+        <c:tickLblPos val="nextTo"/>
+        <c:spPr>
+          <a:noFill/>
+          <a:ln>
+            <a:noFill/>
+          </a:ln>
+          <a:effectLst/>
+        </c:spPr>
+        <c:txPr>
+          <a:bodyPr rot="-60000000" spcFirstLastPara="0" vertOverflow="ellipsis" vert="horz" wrap="square" anchor="ctr" anchorCtr="1"/>
+          <a:lstStyle/>
+          <a:p>
+            <a:pPr>
+              <a:defRPr lang="zh-CN" sz="900" b="0" i="0" u="none" strike="noStrike" kern="1200" baseline="0">
+                <a:solidFill>
+                  <a:schemeClr val="tx1">
+                    <a:lumMod val="65000"/>
+                    <a:lumOff val="35000"/>
+                  </a:schemeClr>
+                </a:solidFill>
+                <a:latin typeface="+mn-lt"/>
+                <a:ea typeface="+mn-ea"/>
+                <a:cs typeface="+mn-cs"/>
+              </a:defRPr>
+            </a:pPr>
+          </a:p>
+        </c:txPr>
+        <c:crossAx val="546526980"/>
+        <c:crosses val="autoZero"/>
+        <c:crossBetween val="between"/>
+      </c:valAx>
+      <c:dTable>
+        <c:showHorzBorder val="1"/>
+        <c:showVertBorder val="1"/>
+        <c:showOutline val="1"/>
+        <c:showKeys val="1"/>
+        <c:spPr>
+          <a:noFill/>
+          <a:ln w="9525" cap="flat" cmpd="sng" algn="ctr">
+            <a:solidFill>
+              <a:schemeClr val="tx1">
+                <a:lumMod val="15000"/>
+                <a:lumOff val="85000"/>
+              </a:schemeClr>
+            </a:solidFill>
+            <a:round/>
+          </a:ln>
+          <a:effectLst/>
+        </c:spPr>
+        <c:txPr>
+          <a:bodyPr rot="0" spcFirstLastPara="0" vertOverflow="ellipsis" vert="horz" wrap="square" anchor="ctr" anchorCtr="1"/>
+          <a:lstStyle/>
+          <a:p>
+            <a:pPr>
+              <a:defRPr lang="zh-CN" sz="900" b="0" i="0" u="none" strike="noStrike" kern="1200" baseline="0">
+                <a:solidFill>
+                  <a:schemeClr val="tx1">
+                    <a:lumMod val="65000"/>
+                    <a:lumOff val="35000"/>
+                  </a:schemeClr>
+                </a:solidFill>
+                <a:latin typeface="+mn-lt"/>
+                <a:ea typeface="+mn-ea"/>
+                <a:cs typeface="+mn-cs"/>
+              </a:defRPr>
+            </a:pPr>
+          </a:p>
+        </c:txPr>
+      </c:dTable>
+      <c:spPr>
+        <a:noFill/>
+        <a:ln>
+          <a:noFill/>
+        </a:ln>
+        <a:effectLst/>
+      </c:spPr>
+    </c:plotArea>
+    <c:plotVisOnly val="1"/>
+    <c:dispBlanksAs val="gap"/>
+    <c:showDLblsOverMax val="0"/>
+  </c:chart>
+  <c:spPr>
+    <a:solidFill>
+      <a:schemeClr val="bg1"/>
+    </a:solidFill>
+    <a:ln w="9525" cap="flat" cmpd="sng" algn="ctr">
+      <a:solidFill>
+        <a:schemeClr val="tx1">
+          <a:lumMod val="15000"/>
+          <a:lumOff val="85000"/>
+        </a:schemeClr>
+      </a:solidFill>
+      <a:round/>
+    </a:ln>
+    <a:effectLst/>
+  </c:spPr>
+  <c:txPr>
+    <a:bodyPr/>
+    <a:lstStyle/>
+    <a:p>
+      <a:pPr>
+        <a:defRPr lang="zh-CN"/>
+      </a:pPr>
+    </a:p>
+  </c:txPr>
+  <c:externalData r:id="rId1">
+    <c:autoUpdate val="0"/>
+  </c:externalData>
+</c:chartSpace>
+</file>
+
+<file path=word/charts/chart3.xml><?xml version="1.0" encoding="utf-8"?>
+<c:chartSpace xmlns:c="http://schemas.openxmlformats.org/drawingml/2006/chart" xmlns:a="http://schemas.openxmlformats.org/drawingml/2006/main" xmlns:r="http://schemas.openxmlformats.org/officeDocument/2006/relationships">
+  <c:date1904 val="0"/>
+  <c:lang val="zh-CN"/>
+  <c:roundedCorners val="0"/>
+  <mc:AlternateContent xmlns:mc="http://schemas.openxmlformats.org/markup-compatibility/2006">
+    <mc:Choice xmlns:c14="http://schemas.microsoft.com/office/drawing/2007/8/2/chart" Requires="c14">
+      <c14:style val="102"/>
+    </mc:Choice>
+    <mc:Fallback>
+      <c:style val="2"/>
+    </mc:Fallback>
+  </mc:AlternateContent>
+  <c:chart>
+    <c:autoTitleDeleted val="1"/>
+    <c:plotArea>
+      <c:layout/>
+      <c:lineChart>
+        <c:grouping val="standard"/>
+        <c:varyColors val="0"/>
+        <c:ser>
+          <c:idx val="0"/>
+          <c:order val="0"/>
+          <c:tx>
+            <c:strRef>
+              <c:f>"anti"</c:f>
+              <c:strCache>
+                <c:ptCount val="1"/>
+                <c:pt idx="0">
+                  <c:v>anti</c:v>
+                </c:pt>
+              </c:strCache>
+            </c:strRef>
+          </c:tx>
+          <c:spPr>
+            <a:ln w="28575" cap="rnd">
+              <a:solidFill>
+                <a:schemeClr val="accent1"/>
+              </a:solidFill>
+              <a:round/>
+            </a:ln>
+            <a:effectLst/>
+          </c:spPr>
+          <c:marker>
+            <c:symbol val="none"/>
+          </c:marker>
+          <c:dLbls>
+            <c:delete val="1"/>
+          </c:dLbls>
+          <c:cat>
+            <c:numRef>
+              <c:f>'[DSG-time.xlsx]Sheet1'!$E$3:$E$6</c:f>
+              <c:numCache>
+                <c:formatCode>General</c:formatCode>
+                <c:ptCount val="4"/>
+                <c:pt idx="0">
+                  <c:v>2</c:v>
+                </c:pt>
+                <c:pt idx="1">
+                  <c:v>4</c:v>
+                </c:pt>
+                <c:pt idx="2">
+                  <c:v>6</c:v>
+                </c:pt>
+                <c:pt idx="3">
+                  <c:v>8</c:v>
+                </c:pt>
+              </c:numCache>
+            </c:numRef>
+          </c:cat>
+          <c:val>
+            <c:numRef>
+              <c:f>'[DSG-time.xlsx]Sheet1'!$D$3:$D$6</c:f>
+              <c:numCache>
+                <c:formatCode>General</c:formatCode>
+                <c:ptCount val="4"/>
+                <c:pt idx="0">
+                  <c:v>79835</c:v>
+                </c:pt>
+                <c:pt idx="1">
+                  <c:v>1338732</c:v>
+                </c:pt>
+                <c:pt idx="2">
+                  <c:v>1302435</c:v>
+                </c:pt>
+                <c:pt idx="3">
+                  <c:v>2112478</c:v>
+                </c:pt>
+              </c:numCache>
+            </c:numRef>
+          </c:val>
+          <c:smooth val="0"/>
+        </c:ser>
+        <c:ser>
+          <c:idx val="1"/>
+          <c:order val="1"/>
+          <c:tx>
+            <c:strRef>
+              <c:f>"corr"</c:f>
+              <c:strCache>
+                <c:ptCount val="1"/>
+                <c:pt idx="0">
+                  <c:v>corr</c:v>
+                </c:pt>
+              </c:strCache>
+            </c:strRef>
+          </c:tx>
+          <c:spPr>
+            <a:ln w="28575" cap="rnd">
+              <a:solidFill>
+                <a:schemeClr val="accent2"/>
+              </a:solidFill>
+              <a:round/>
+            </a:ln>
+            <a:effectLst/>
+          </c:spPr>
+          <c:marker>
+            <c:symbol val="none"/>
+          </c:marker>
+          <c:dLbls>
+            <c:delete val="1"/>
+          </c:dLbls>
+          <c:cat>
+            <c:numRef>
+              <c:f>'[DSG-time.xlsx]Sheet1'!$E$3:$E$6</c:f>
+              <c:numCache>
+                <c:formatCode>General</c:formatCode>
+                <c:ptCount val="4"/>
+                <c:pt idx="0">
+                  <c:v>2</c:v>
+                </c:pt>
+                <c:pt idx="1">
+                  <c:v>4</c:v>
+                </c:pt>
+                <c:pt idx="2">
+                  <c:v>6</c:v>
+                </c:pt>
+                <c:pt idx="3">
+                  <c:v>8</c:v>
+                </c:pt>
+              </c:numCache>
+            </c:numRef>
+          </c:cat>
+          <c:val>
+            <c:numRef>
+              <c:f>'[DSG-time.xlsx]Sheet1'!$D$7:$D$10</c:f>
+              <c:numCache>
+                <c:formatCode>General</c:formatCode>
+                <c:ptCount val="4"/>
+                <c:pt idx="0">
+                  <c:v>17915</c:v>
+                </c:pt>
+                <c:pt idx="1">
+                  <c:v>252629</c:v>
+                </c:pt>
+                <c:pt idx="2">
+                  <c:v>1328643</c:v>
+                </c:pt>
+                <c:pt idx="3">
+                  <c:v>1576349</c:v>
+                </c:pt>
+              </c:numCache>
+            </c:numRef>
+          </c:val>
+          <c:smooth val="0"/>
+        </c:ser>
+        <c:ser>
+          <c:idx val="2"/>
+          <c:order val="2"/>
+          <c:tx>
+            <c:strRef>
+              <c:f>"inde"</c:f>
+              <c:strCache>
+                <c:ptCount val="1"/>
+                <c:pt idx="0">
+                  <c:v>inde</c:v>
+                </c:pt>
+              </c:strCache>
+            </c:strRef>
+          </c:tx>
+          <c:spPr>
+            <a:ln w="28575" cap="rnd">
+              <a:solidFill>
+                <a:schemeClr val="accent3"/>
+              </a:solidFill>
+              <a:round/>
+            </a:ln>
+            <a:effectLst/>
+          </c:spPr>
+          <c:marker>
+            <c:symbol val="none"/>
+          </c:marker>
+          <c:dLbls>
+            <c:delete val="1"/>
+          </c:dLbls>
+          <c:cat>
+            <c:numRef>
+              <c:f>'[DSG-time.xlsx]Sheet1'!$E$3:$E$6</c:f>
+              <c:numCache>
+                <c:formatCode>General</c:formatCode>
+                <c:ptCount val="4"/>
+                <c:pt idx="0">
+                  <c:v>2</c:v>
+                </c:pt>
+                <c:pt idx="1">
+                  <c:v>4</c:v>
+                </c:pt>
+                <c:pt idx="2">
+                  <c:v>6</c:v>
+                </c:pt>
+                <c:pt idx="3">
+                  <c:v>8</c:v>
+                </c:pt>
+              </c:numCache>
+            </c:numRef>
+          </c:cat>
+          <c:val>
+            <c:numRef>
+              <c:f>'[DSG-time.xlsx]Sheet1'!$D$11:$D$14</c:f>
+              <c:numCache>
+                <c:formatCode>General</c:formatCode>
+                <c:ptCount val="4"/>
+                <c:pt idx="0">
+                  <c:v>19252</c:v>
+                </c:pt>
+                <c:pt idx="1">
+                  <c:v>740479</c:v>
+                </c:pt>
+                <c:pt idx="2">
+                  <c:v>1355986</c:v>
+                </c:pt>
+                <c:pt idx="3">
+                  <c:v>1633351</c:v>
+                </c:pt>
+              </c:numCache>
+            </c:numRef>
+          </c:val>
+          <c:smooth val="0"/>
+        </c:ser>
+        <c:dLbls>
+          <c:showLegendKey val="0"/>
+          <c:showVal val="0"/>
+          <c:showCatName val="0"/>
+          <c:showSerName val="0"/>
+          <c:showPercent val="0"/>
+          <c:showBubbleSize val="0"/>
+        </c:dLbls>
+        <c:marker val="0"/>
+        <c:smooth val="0"/>
+        <c:axId val="18358839"/>
+        <c:axId val="465985201"/>
+      </c:lineChart>
+      <c:catAx>
+        <c:axId val="18358839"/>
+        <c:scaling>
+          <c:orientation val="minMax"/>
+        </c:scaling>
+        <c:delete val="0"/>
+        <c:axPos val="b"/>
+        <c:title>
+          <c:tx>
+            <c:rich>
+              <a:bodyPr rot="0" spcFirstLastPara="0" vertOverflow="ellipsis" vert="horz" wrap="square" anchor="ctr" anchorCtr="1"/>
+              <a:lstStyle/>
+              <a:p>
+                <a:pPr defTabSz="914400">
+                  <a:defRPr lang="zh-CN" sz="1000" b="0" i="0" u="none" strike="noStrike" kern="1200" baseline="0">
+                    <a:solidFill>
+                      <a:schemeClr val="tx1">
+                        <a:lumMod val="65000"/>
+                        <a:lumOff val="35000"/>
+                      </a:schemeClr>
+                    </a:solidFill>
+                    <a:latin typeface="+mn-lt"/>
+                    <a:ea typeface="+mn-ea"/>
+                    <a:cs typeface="+mn-cs"/>
+                  </a:defRPr>
+                </a:pPr>
+                <a:r>
+                  <a:rPr altLang="en-US"/>
+                  <a:t>维度</a:t>
+                </a:r>
+                <a:endParaRPr lang="en-US" altLang="zh-CN"/>
+              </a:p>
+            </c:rich>
+          </c:tx>
+          <c:layout>
+            <c:manualLayout>
+              <c:xMode val="edge"/>
+              <c:yMode val="edge"/>
+              <c:x val="0.211753888888889"/>
+              <c:y val="0.616666666666667"/>
+            </c:manualLayout>
+          </c:layout>
+          <c:overlay val="0"/>
+          <c:spPr>
+            <a:noFill/>
+            <a:ln>
+              <a:noFill/>
+            </a:ln>
+            <a:effectLst/>
+          </c:spPr>
+        </c:title>
+        <c:majorTickMark val="none"/>
+        <c:minorTickMark val="none"/>
+        <c:tickLblPos val="nextTo"/>
+        <c:spPr>
+          <a:noFill/>
+          <a:ln w="9525" cap="flat" cmpd="sng" algn="ctr">
+            <a:solidFill>
+              <a:schemeClr val="tx1">
+                <a:lumMod val="15000"/>
+                <a:lumOff val="85000"/>
+              </a:schemeClr>
+            </a:solidFill>
+            <a:round/>
+          </a:ln>
+          <a:effectLst/>
+        </c:spPr>
+        <c:txPr>
+          <a:bodyPr rot="-60000000" spcFirstLastPara="0" vertOverflow="ellipsis" vert="horz" wrap="square" anchor="ctr" anchorCtr="1"/>
+          <a:lstStyle/>
+          <a:p>
+            <a:pPr>
+              <a:defRPr lang="zh-CN" sz="900" b="0" i="0" u="none" strike="noStrike" kern="1200" baseline="0">
+                <a:solidFill>
+                  <a:schemeClr val="tx1">
+                    <a:lumMod val="65000"/>
+                    <a:lumOff val="35000"/>
+                  </a:schemeClr>
+                </a:solidFill>
+                <a:latin typeface="+mn-lt"/>
+                <a:ea typeface="+mn-ea"/>
+                <a:cs typeface="+mn-cs"/>
+              </a:defRPr>
+            </a:pPr>
+          </a:p>
+        </c:txPr>
+        <c:crossAx val="465985201"/>
+        <c:crosses val="autoZero"/>
+        <c:auto val="1"/>
+        <c:lblAlgn val="ctr"/>
+        <c:lblOffset val="100"/>
+        <c:noMultiLvlLbl val="0"/>
+      </c:catAx>
+      <c:valAx>
+        <c:axId val="465985201"/>
+        <c:scaling>
+          <c:orientation val="minMax"/>
+        </c:scaling>
+        <c:delete val="0"/>
+        <c:axPos val="l"/>
+        <c:majorGridlines>
+          <c:spPr>
+            <a:ln w="9525" cap="flat" cmpd="sng" algn="ctr">
+              <a:solidFill>
+                <a:schemeClr val="tx1">
+                  <a:lumMod val="15000"/>
+                  <a:lumOff val="85000"/>
+                </a:schemeClr>
+              </a:solidFill>
+              <a:round/>
+            </a:ln>
+            <a:effectLst/>
+          </c:spPr>
+        </c:majorGridlines>
+        <c:title>
+          <c:tx>
+            <c:rich>
+              <a:bodyPr rot="-5400000" spcFirstLastPara="0" vertOverflow="ellipsis" vert="horz" wrap="square" anchor="ctr" anchorCtr="1"/>
+              <a:lstStyle/>
+              <a:p>
+                <a:pPr defTabSz="914400">
+                  <a:defRPr lang="zh-CN" sz="1000" b="0" i="0" u="none" strike="noStrike" kern="1200" baseline="0">
+                    <a:solidFill>
+                      <a:schemeClr val="tx1">
+                        <a:lumMod val="65000"/>
+                        <a:lumOff val="35000"/>
+                      </a:schemeClr>
+                    </a:solidFill>
+                    <a:latin typeface="+mn-lt"/>
+                    <a:ea typeface="+mn-ea"/>
+                    <a:cs typeface="+mn-cs"/>
+                  </a:defRPr>
+                </a:pPr>
+                <a:r>
+                  <a:t>时间/μs</a:t>
+                </a:r>
+              </a:p>
+            </c:rich>
+          </c:tx>
+          <c:layout/>
+          <c:overlay val="0"/>
+          <c:spPr>
+            <a:noFill/>
+            <a:ln>
+              <a:noFill/>
+            </a:ln>
+            <a:effectLst/>
+          </c:spPr>
+        </c:title>
+        <c:numFmt formatCode="General" sourceLinked="1"/>
+        <c:majorTickMark val="none"/>
+        <c:minorTickMark val="none"/>
+        <c:tickLblPos val="nextTo"/>
+        <c:spPr>
+          <a:noFill/>
+          <a:ln>
+            <a:noFill/>
+          </a:ln>
+          <a:effectLst/>
+        </c:spPr>
+        <c:txPr>
+          <a:bodyPr rot="-60000000" spcFirstLastPara="0" vertOverflow="ellipsis" vert="horz" wrap="square" anchor="ctr" anchorCtr="1"/>
+          <a:lstStyle/>
+          <a:p>
+            <a:pPr>
+              <a:defRPr lang="zh-CN" sz="900" b="0" i="0" u="none" strike="noStrike" kern="1200" baseline="0">
+                <a:solidFill>
+                  <a:schemeClr val="tx1">
+                    <a:lumMod val="65000"/>
+                    <a:lumOff val="35000"/>
+                  </a:schemeClr>
+                </a:solidFill>
+                <a:latin typeface="+mn-lt"/>
+                <a:ea typeface="+mn-ea"/>
+                <a:cs typeface="+mn-cs"/>
+              </a:defRPr>
+            </a:pPr>
+          </a:p>
+        </c:txPr>
+        <c:crossAx val="18358839"/>
+        <c:crosses val="autoZero"/>
+        <c:crossBetween val="between"/>
+      </c:valAx>
+      <c:dTable>
+        <c:showHorzBorder val="1"/>
+        <c:showVertBorder val="1"/>
+        <c:showOutline val="1"/>
+        <c:showKeys val="1"/>
+        <c:spPr>
+          <a:noFill/>
+          <a:ln w="9525" cap="flat" cmpd="sng" algn="ctr">
+            <a:solidFill>
+              <a:schemeClr val="tx1">
+                <a:lumMod val="15000"/>
+                <a:lumOff val="85000"/>
+              </a:schemeClr>
+            </a:solidFill>
+            <a:round/>
+          </a:ln>
+          <a:effectLst/>
+        </c:spPr>
+        <c:txPr>
+          <a:bodyPr rot="0" spcFirstLastPara="0" vertOverflow="ellipsis" vert="horz" wrap="square" anchor="ctr" anchorCtr="1"/>
+          <a:lstStyle/>
+          <a:p>
+            <a:pPr>
+              <a:defRPr lang="zh-CN" sz="900" b="0" i="0" u="none" strike="noStrike" kern="1200" baseline="0">
+                <a:solidFill>
+                  <a:schemeClr val="tx1">
+                    <a:lumMod val="65000"/>
+                    <a:lumOff val="35000"/>
+                  </a:schemeClr>
+                </a:solidFill>
+                <a:latin typeface="+mn-lt"/>
+                <a:ea typeface="+mn-ea"/>
+                <a:cs typeface="+mn-cs"/>
+              </a:defRPr>
+            </a:pPr>
+          </a:p>
+        </c:txPr>
+      </c:dTable>
+      <c:spPr>
+        <a:noFill/>
+        <a:ln>
+          <a:noFill/>
+        </a:ln>
+        <a:effectLst/>
+      </c:spPr>
+    </c:plotArea>
+    <c:plotVisOnly val="1"/>
+    <c:dispBlanksAs val="gap"/>
+    <c:showDLblsOverMax val="0"/>
+  </c:chart>
+  <c:spPr>
+    <a:solidFill>
+      <a:schemeClr val="bg1"/>
+    </a:solidFill>
+    <a:ln w="9525" cap="flat" cmpd="sng" algn="ctr">
+      <a:solidFill>
+        <a:schemeClr val="tx1">
+          <a:lumMod val="15000"/>
+          <a:lumOff val="85000"/>
+        </a:schemeClr>
+      </a:solidFill>
+      <a:round/>
+    </a:ln>
+    <a:effectLst/>
+  </c:spPr>
+  <c:txPr>
+    <a:bodyPr/>
+    <a:lstStyle/>
+    <a:p>
+      <a:pPr>
+        <a:defRPr lang="zh-CN"/>
+      </a:pPr>
+    </a:p>
+  </c:txPr>
+  <c:externalData r:id="rId1">
+    <c:autoUpdate val="0"/>
+  </c:externalData>
+</c:chartSpace>
+</file>
+
 <file path=word/charts/colors1.xml><?xml version="1.0" encoding="utf-8"?>
 <cs:colorStyle xmlns:cs="http://schemas.microsoft.com/office/drawing/2012/chartStyle" xmlns:a="http://schemas.openxmlformats.org/drawingml/2006/main" meth="cycle" id="10">
   <a:schemeClr val="accent1"/>
@@ -3058,7 +5458,1119 @@
 </cs:colorStyle>
 </file>
 
+<file path=word/charts/colors2.xml><?xml version="1.0" encoding="utf-8"?>
+<cs:colorStyle xmlns:cs="http://schemas.microsoft.com/office/drawing/2012/chartStyle" xmlns:a="http://schemas.openxmlformats.org/drawingml/2006/main" meth="cycle" id="10">
+  <a:schemeClr val="accent1"/>
+  <a:schemeClr val="accent2"/>
+  <a:schemeClr val="accent3"/>
+  <a:schemeClr val="accent4"/>
+  <a:schemeClr val="accent5"/>
+  <a:schemeClr val="accent6"/>
+  <cs:variation/>
+  <cs:variation>
+    <a:lumMod val="60000"/>
+  </cs:variation>
+  <cs:variation>
+    <a:lumMod val="80000"/>
+    <a:lumOff val="20000"/>
+  </cs:variation>
+  <cs:variation>
+    <a:lumMod val="80000"/>
+  </cs:variation>
+  <cs:variation>
+    <a:lumMod val="60000"/>
+    <a:lumOff val="40000"/>
+  </cs:variation>
+  <cs:variation>
+    <a:lumMod val="50000"/>
+  </cs:variation>
+  <cs:variation>
+    <a:lumMod val="70000"/>
+    <a:lumOff val="30000"/>
+  </cs:variation>
+  <cs:variation>
+    <a:lumMod val="70000"/>
+  </cs:variation>
+  <cs:variation>
+    <a:lumMod val="50000"/>
+    <a:lumOff val="50000"/>
+  </cs:variation>
+</cs:colorStyle>
+</file>
+
+<file path=word/charts/colors3.xml><?xml version="1.0" encoding="utf-8"?>
+<cs:colorStyle xmlns:cs="http://schemas.microsoft.com/office/drawing/2012/chartStyle" xmlns:a="http://schemas.openxmlformats.org/drawingml/2006/main" meth="cycle" id="10">
+  <a:schemeClr val="accent1"/>
+  <a:schemeClr val="accent2"/>
+  <a:schemeClr val="accent3"/>
+  <a:schemeClr val="accent4"/>
+  <a:schemeClr val="accent5"/>
+  <a:schemeClr val="accent6"/>
+  <cs:variation/>
+  <cs:variation>
+    <a:lumMod val="60000"/>
+  </cs:variation>
+  <cs:variation>
+    <a:lumMod val="80000"/>
+    <a:lumOff val="20000"/>
+  </cs:variation>
+  <cs:variation>
+    <a:lumMod val="80000"/>
+  </cs:variation>
+  <cs:variation>
+    <a:lumMod val="60000"/>
+    <a:lumOff val="40000"/>
+  </cs:variation>
+  <cs:variation>
+    <a:lumMod val="50000"/>
+  </cs:variation>
+  <cs:variation>
+    <a:lumMod val="70000"/>
+    <a:lumOff val="30000"/>
+  </cs:variation>
+  <cs:variation>
+    <a:lumMod val="70000"/>
+  </cs:variation>
+  <cs:variation>
+    <a:lumMod val="50000"/>
+    <a:lumOff val="50000"/>
+  </cs:variation>
+</cs:colorStyle>
+</file>
+
 <file path=word/charts/style1.xml><?xml version="1.0" encoding="utf-8"?>
+<cs:chartStyle xmlns:cs="http://schemas.microsoft.com/office/drawing/2012/chartStyle" xmlns:a="http://schemas.openxmlformats.org/drawingml/2006/main" id="227">
+  <cs:axisTitle>
+    <cs:lnRef idx="0"/>
+    <cs:fillRef idx="0"/>
+    <cs:effectRef idx="0"/>
+    <cs:fontRef idx="minor">
+      <a:schemeClr val="tx1">
+        <a:lumMod val="65000"/>
+        <a:lumOff val="35000"/>
+      </a:schemeClr>
+    </cs:fontRef>
+    <cs:defRPr sz="1000" kern="1200"/>
+  </cs:axisTitle>
+  <cs:categoryAxis>
+    <cs:lnRef idx="0"/>
+    <cs:fillRef idx="0"/>
+    <cs:effectRef idx="0"/>
+    <cs:fontRef idx="minor">
+      <a:schemeClr val="tx1">
+        <a:lumMod val="65000"/>
+        <a:lumOff val="35000"/>
+      </a:schemeClr>
+    </cs:fontRef>
+    <cs:spPr>
+      <a:ln w="9525" cap="flat" cmpd="sng" algn="ctr">
+        <a:solidFill>
+          <a:schemeClr val="tx1">
+            <a:lumMod val="15000"/>
+            <a:lumOff val="85000"/>
+          </a:schemeClr>
+        </a:solidFill>
+        <a:round/>
+      </a:ln>
+    </cs:spPr>
+    <cs:defRPr sz="900" kern="1200"/>
+  </cs:categoryAxis>
+  <cs:chartArea mods="allowNoFillOverride allowNoLineOverride">
+    <cs:lnRef idx="0"/>
+    <cs:fillRef idx="0"/>
+    <cs:effectRef idx="0"/>
+    <cs:fontRef idx="minor">
+      <a:schemeClr val="tx1"/>
+    </cs:fontRef>
+    <cs:spPr>
+      <a:solidFill>
+        <a:schemeClr val="bg1"/>
+      </a:solidFill>
+      <a:ln w="9525" cap="flat" cmpd="sng" algn="ctr">
+        <a:solidFill>
+          <a:schemeClr val="tx1">
+            <a:lumMod val="15000"/>
+            <a:lumOff val="85000"/>
+          </a:schemeClr>
+        </a:solidFill>
+        <a:round/>
+      </a:ln>
+    </cs:spPr>
+    <cs:defRPr sz="1000" kern="1200"/>
+  </cs:chartArea>
+  <cs:dataLabel>
+    <cs:lnRef idx="0"/>
+    <cs:fillRef idx="0"/>
+    <cs:effectRef idx="0"/>
+    <cs:fontRef idx="minor">
+      <a:schemeClr val="tx1">
+        <a:lumMod val="75000"/>
+        <a:lumOff val="25000"/>
+      </a:schemeClr>
+    </cs:fontRef>
+    <cs:defRPr sz="900" kern="1200"/>
+  </cs:dataLabel>
+  <cs:dataLabelCallout>
+    <cs:lnRef idx="0"/>
+    <cs:fillRef idx="0"/>
+    <cs:effectRef idx="0"/>
+    <cs:fontRef idx="minor">
+      <a:schemeClr val="dk1">
+        <a:lumMod val="65000"/>
+        <a:lumOff val="35000"/>
+      </a:schemeClr>
+    </cs:fontRef>
+    <cs:spPr>
+      <a:solidFill>
+        <a:schemeClr val="lt1"/>
+      </a:solidFill>
+      <a:ln>
+        <a:solidFill>
+          <a:schemeClr val="dk1">
+            <a:lumMod val="25000"/>
+            <a:lumOff val="75000"/>
+          </a:schemeClr>
+        </a:solidFill>
+      </a:ln>
+    </cs:spPr>
+    <cs:defRPr sz="900" kern="1200"/>
+    <cs:bodyPr rot="0" spcFirstLastPara="1" vertOverflow="clip" horzOverflow="clip" vert="horz" wrap="square" lIns="36576" tIns="18288" rIns="36576" bIns="18288" anchor="ctr" anchorCtr="1">
+      <a:spAutoFit/>
+    </cs:bodyPr>
+  </cs:dataLabelCallout>
+  <cs:dataPoint>
+    <cs:lnRef idx="0"/>
+    <cs:fillRef idx="1">
+      <cs:styleClr val="auto"/>
+    </cs:fillRef>
+    <cs:effectRef idx="0"/>
+    <cs:fontRef idx="minor">
+      <a:schemeClr val="tx1"/>
+    </cs:fontRef>
+    <cs:spPr>
+      <a:solidFill>
+        <a:schemeClr val="phClr"/>
+      </a:solidFill>
+    </cs:spPr>
+  </cs:dataPoint>
+  <cs:dataPoint3D>
+    <cs:lnRef idx="0"/>
+    <cs:fillRef idx="1">
+      <cs:styleClr val="auto"/>
+    </cs:fillRef>
+    <cs:effectRef idx="0"/>
+    <cs:fontRef idx="minor">
+      <a:schemeClr val="tx1"/>
+    </cs:fontRef>
+    <cs:spPr>
+      <a:solidFill>
+        <a:schemeClr val="phClr"/>
+      </a:solidFill>
+    </cs:spPr>
+  </cs:dataPoint3D>
+  <cs:dataPointLine>
+    <cs:lnRef idx="0">
+      <cs:styleClr val="auto"/>
+    </cs:lnRef>
+    <cs:fillRef idx="1"/>
+    <cs:effectRef idx="0"/>
+    <cs:fontRef idx="minor">
+      <a:schemeClr val="tx1"/>
+    </cs:fontRef>
+    <cs:spPr>
+      <a:ln w="28575" cap="rnd">
+        <a:solidFill>
+          <a:schemeClr val="phClr"/>
+        </a:solidFill>
+        <a:round/>
+      </a:ln>
+    </cs:spPr>
+  </cs:dataPointLine>
+  <cs:dataPointMarker>
+    <cs:lnRef idx="0">
+      <cs:styleClr val="auto"/>
+    </cs:lnRef>
+    <cs:fillRef idx="1">
+      <cs:styleClr val="auto"/>
+    </cs:fillRef>
+    <cs:effectRef idx="0"/>
+    <cs:fontRef idx="minor">
+      <a:schemeClr val="tx1"/>
+    </cs:fontRef>
+    <cs:spPr>
+      <a:solidFill>
+        <a:schemeClr val="phClr"/>
+      </a:solidFill>
+      <a:ln w="9525">
+        <a:solidFill>
+          <a:schemeClr val="phClr"/>
+        </a:solidFill>
+      </a:ln>
+    </cs:spPr>
+  </cs:dataPointMarker>
+  <cs:dataPointMarkerLayout symbol="circle" size="5"/>
+  <cs:dataPointWireframe>
+    <cs:lnRef idx="0">
+      <cs:styleClr val="auto"/>
+    </cs:lnRef>
+    <cs:fillRef idx="1"/>
+    <cs:effectRef idx="0"/>
+    <cs:fontRef idx="minor">
+      <a:schemeClr val="tx1"/>
+    </cs:fontRef>
+    <cs:spPr>
+      <a:ln w="9525" cap="rnd">
+        <a:solidFill>
+          <a:schemeClr val="phClr"/>
+        </a:solidFill>
+        <a:round/>
+      </a:ln>
+    </cs:spPr>
+  </cs:dataPointWireframe>
+  <cs:dataTable>
+    <cs:lnRef idx="0"/>
+    <cs:fillRef idx="0"/>
+    <cs:effectRef idx="0"/>
+    <cs:fontRef idx="minor">
+      <a:schemeClr val="tx1">
+        <a:lumMod val="65000"/>
+        <a:lumOff val="35000"/>
+      </a:schemeClr>
+    </cs:fontRef>
+    <cs:spPr>
+      <a:noFill/>
+      <a:ln w="9525" cap="flat" cmpd="sng" algn="ctr">
+        <a:solidFill>
+          <a:schemeClr val="tx1">
+            <a:lumMod val="15000"/>
+            <a:lumOff val="85000"/>
+          </a:schemeClr>
+        </a:solidFill>
+        <a:round/>
+      </a:ln>
+    </cs:spPr>
+    <cs:defRPr sz="900" kern="1200"/>
+  </cs:dataTable>
+  <cs:downBar>
+    <cs:lnRef idx="0"/>
+    <cs:fillRef idx="0"/>
+    <cs:effectRef idx="0"/>
+    <cs:fontRef idx="minor">
+      <a:schemeClr val="dk1"/>
+    </cs:fontRef>
+    <cs:spPr>
+      <a:solidFill>
+        <a:schemeClr val="dk1">
+          <a:lumMod val="65000"/>
+          <a:lumOff val="35000"/>
+        </a:schemeClr>
+      </a:solidFill>
+      <a:ln w="9525">
+        <a:solidFill>
+          <a:schemeClr val="tx1">
+            <a:lumMod val="65000"/>
+            <a:lumOff val="35000"/>
+          </a:schemeClr>
+        </a:solidFill>
+      </a:ln>
+    </cs:spPr>
+  </cs:downBar>
+  <cs:dropLine>
+    <cs:lnRef idx="0"/>
+    <cs:fillRef idx="0"/>
+    <cs:effectRef idx="0"/>
+    <cs:fontRef idx="minor">
+      <a:schemeClr val="tx1"/>
+    </cs:fontRef>
+    <cs:spPr>
+      <a:ln w="9525" cap="flat" cmpd="sng" algn="ctr">
+        <a:solidFill>
+          <a:schemeClr val="tx1">
+            <a:lumMod val="35000"/>
+            <a:lumOff val="65000"/>
+          </a:schemeClr>
+        </a:solidFill>
+        <a:round/>
+      </a:ln>
+    </cs:spPr>
+  </cs:dropLine>
+  <cs:errorBar>
+    <cs:lnRef idx="0"/>
+    <cs:fillRef idx="0"/>
+    <cs:effectRef idx="0"/>
+    <cs:fontRef idx="minor">
+      <a:schemeClr val="tx1"/>
+    </cs:fontRef>
+    <cs:spPr>
+      <a:ln w="9525" cap="flat" cmpd="sng" algn="ctr">
+        <a:solidFill>
+          <a:schemeClr val="tx1">
+            <a:lumMod val="65000"/>
+            <a:lumOff val="35000"/>
+          </a:schemeClr>
+        </a:solidFill>
+        <a:round/>
+      </a:ln>
+    </cs:spPr>
+  </cs:errorBar>
+  <cs:floor>
+    <cs:lnRef idx="0"/>
+    <cs:fillRef idx="0"/>
+    <cs:effectRef idx="0"/>
+    <cs:fontRef idx="minor">
+      <a:schemeClr val="tx1"/>
+    </cs:fontRef>
+    <cs:spPr>
+      <a:noFill/>
+      <a:ln>
+        <a:noFill/>
+      </a:ln>
+    </cs:spPr>
+  </cs:floor>
+  <cs:gridlineMajor>
+    <cs:lnRef idx="0"/>
+    <cs:fillRef idx="0"/>
+    <cs:effectRef idx="0"/>
+    <cs:fontRef idx="minor">
+      <a:schemeClr val="tx1"/>
+    </cs:fontRef>
+    <cs:spPr>
+      <a:ln w="9525" cap="flat" cmpd="sng" algn="ctr">
+        <a:solidFill>
+          <a:schemeClr val="tx1">
+            <a:lumMod val="15000"/>
+            <a:lumOff val="85000"/>
+          </a:schemeClr>
+        </a:solidFill>
+        <a:round/>
+      </a:ln>
+    </cs:spPr>
+  </cs:gridlineMajor>
+  <cs:gridlineMinor>
+    <cs:lnRef idx="0"/>
+    <cs:fillRef idx="0"/>
+    <cs:effectRef idx="0"/>
+    <cs:fontRef idx="minor">
+      <a:schemeClr val="tx1"/>
+    </cs:fontRef>
+    <cs:spPr>
+      <a:ln w="9525" cap="flat" cmpd="sng" algn="ctr">
+        <a:solidFill>
+          <a:schemeClr val="tx1">
+            <a:lumMod val="5000"/>
+            <a:lumOff val="95000"/>
+          </a:schemeClr>
+        </a:solidFill>
+        <a:round/>
+      </a:ln>
+    </cs:spPr>
+  </cs:gridlineMinor>
+  <cs:hiLoLine>
+    <cs:lnRef idx="0"/>
+    <cs:fillRef idx="0"/>
+    <cs:effectRef idx="0"/>
+    <cs:fontRef idx="minor">
+      <a:schemeClr val="tx1"/>
+    </cs:fontRef>
+    <cs:spPr>
+      <a:ln w="9525" cap="flat" cmpd="sng" algn="ctr">
+        <a:solidFill>
+          <a:schemeClr val="tx1">
+            <a:lumMod val="75000"/>
+            <a:lumOff val="25000"/>
+          </a:schemeClr>
+        </a:solidFill>
+        <a:round/>
+      </a:ln>
+    </cs:spPr>
+  </cs:hiLoLine>
+  <cs:leaderLine>
+    <cs:lnRef idx="0"/>
+    <cs:fillRef idx="0"/>
+    <cs:effectRef idx="0"/>
+    <cs:fontRef idx="minor">
+      <a:schemeClr val="tx1"/>
+    </cs:fontRef>
+    <cs:spPr>
+      <a:ln w="9525" cap="flat" cmpd="sng" algn="ctr">
+        <a:solidFill>
+          <a:schemeClr val="tx1">
+            <a:lumMod val="35000"/>
+            <a:lumOff val="65000"/>
+          </a:schemeClr>
+        </a:solidFill>
+        <a:round/>
+      </a:ln>
+    </cs:spPr>
+  </cs:leaderLine>
+  <cs:legend>
+    <cs:lnRef idx="0"/>
+    <cs:fillRef idx="0"/>
+    <cs:effectRef idx="0"/>
+    <cs:fontRef idx="minor">
+      <a:schemeClr val="tx1">
+        <a:lumMod val="65000"/>
+        <a:lumOff val="35000"/>
+      </a:schemeClr>
+    </cs:fontRef>
+    <cs:defRPr sz="900" kern="1200"/>
+  </cs:legend>
+  <cs:plotArea mods="allowNoFillOverride allowNoLineOverride">
+    <cs:lnRef idx="0"/>
+    <cs:fillRef idx="0"/>
+    <cs:effectRef idx="0"/>
+    <cs:fontRef idx="minor">
+      <a:schemeClr val="tx1"/>
+    </cs:fontRef>
+  </cs:plotArea>
+  <cs:plotArea3D mods="allowNoFillOverride allowNoLineOverride">
+    <cs:lnRef idx="0"/>
+    <cs:fillRef idx="0"/>
+    <cs:effectRef idx="0"/>
+    <cs:fontRef idx="minor">
+      <a:schemeClr val="tx1"/>
+    </cs:fontRef>
+  </cs:plotArea3D>
+  <cs:seriesAxis>
+    <cs:lnRef idx="0"/>
+    <cs:fillRef idx="0"/>
+    <cs:effectRef idx="0"/>
+    <cs:fontRef idx="minor">
+      <a:schemeClr val="tx1">
+        <a:lumMod val="65000"/>
+        <a:lumOff val="35000"/>
+      </a:schemeClr>
+    </cs:fontRef>
+    <cs:defRPr sz="900" kern="1200"/>
+  </cs:seriesAxis>
+  <cs:seriesLine>
+    <cs:lnRef idx="0"/>
+    <cs:fillRef idx="0"/>
+    <cs:effectRef idx="0"/>
+    <cs:fontRef idx="minor">
+      <a:schemeClr val="tx1"/>
+    </cs:fontRef>
+    <cs:spPr>
+      <a:ln w="9525" cap="flat" cmpd="sng" algn="ctr">
+        <a:solidFill>
+          <a:schemeClr val="tx1">
+            <a:lumMod val="35000"/>
+            <a:lumOff val="65000"/>
+          </a:schemeClr>
+        </a:solidFill>
+        <a:round/>
+      </a:ln>
+    </cs:spPr>
+  </cs:seriesLine>
+  <cs:title>
+    <cs:lnRef idx="0"/>
+    <cs:fillRef idx="0"/>
+    <cs:effectRef idx="0"/>
+    <cs:fontRef idx="minor">
+      <a:schemeClr val="tx1">
+        <a:lumMod val="65000"/>
+        <a:lumOff val="35000"/>
+      </a:schemeClr>
+    </cs:fontRef>
+    <cs:defRPr sz="1400" b="0" kern="1200" spc="0" baseline="0"/>
+  </cs:title>
+  <cs:trendline>
+    <cs:lnRef idx="0">
+      <cs:styleClr val="auto"/>
+    </cs:lnRef>
+    <cs:fillRef idx="0"/>
+    <cs:effectRef idx="0"/>
+    <cs:fontRef idx="minor">
+      <a:schemeClr val="tx1"/>
+    </cs:fontRef>
+    <cs:spPr>
+      <a:ln w="19050" cap="rnd">
+        <a:solidFill>
+          <a:schemeClr val="phClr"/>
+        </a:solidFill>
+        <a:prstDash val="sysDot"/>
+      </a:ln>
+    </cs:spPr>
+  </cs:trendline>
+  <cs:trendlineLabel>
+    <cs:lnRef idx="0"/>
+    <cs:fillRef idx="0"/>
+    <cs:effectRef idx="0"/>
+    <cs:fontRef idx="minor">
+      <a:schemeClr val="tx1">
+        <a:lumMod val="65000"/>
+        <a:lumOff val="35000"/>
+      </a:schemeClr>
+    </cs:fontRef>
+    <cs:defRPr sz="900" kern="1200"/>
+  </cs:trendlineLabel>
+  <cs:upBar>
+    <cs:lnRef idx="0"/>
+    <cs:fillRef idx="0"/>
+    <cs:effectRef idx="0"/>
+    <cs:fontRef idx="minor">
+      <a:schemeClr val="dk1"/>
+    </cs:fontRef>
+    <cs:spPr>
+      <a:solidFill>
+        <a:schemeClr val="lt1"/>
+      </a:solidFill>
+      <a:ln w="9525">
+        <a:solidFill>
+          <a:schemeClr val="tx1">
+            <a:lumMod val="15000"/>
+            <a:lumOff val="85000"/>
+          </a:schemeClr>
+        </a:solidFill>
+      </a:ln>
+    </cs:spPr>
+  </cs:upBar>
+  <cs:valueAxis>
+    <cs:lnRef idx="0"/>
+    <cs:fillRef idx="0"/>
+    <cs:effectRef idx="0"/>
+    <cs:fontRef idx="minor">
+      <a:schemeClr val="tx1">
+        <a:lumMod val="65000"/>
+        <a:lumOff val="35000"/>
+      </a:schemeClr>
+    </cs:fontRef>
+    <cs:defRPr sz="900" kern="1200"/>
+  </cs:valueAxis>
+  <cs:wall>
+    <cs:lnRef idx="0"/>
+    <cs:fillRef idx="0"/>
+    <cs:effectRef idx="0"/>
+    <cs:fontRef idx="minor">
+      <a:schemeClr val="tx1"/>
+    </cs:fontRef>
+    <cs:spPr>
+      <a:noFill/>
+      <a:ln>
+        <a:noFill/>
+      </a:ln>
+    </cs:spPr>
+  </cs:wall>
+</cs:chartStyle>
+</file>
+
+<file path=word/charts/style2.xml><?xml version="1.0" encoding="utf-8"?>
+<cs:chartStyle xmlns:cs="http://schemas.microsoft.com/office/drawing/2012/chartStyle" xmlns:a="http://schemas.openxmlformats.org/drawingml/2006/main" id="227">
+  <cs:axisTitle>
+    <cs:lnRef idx="0"/>
+    <cs:fillRef idx="0"/>
+    <cs:effectRef idx="0"/>
+    <cs:fontRef idx="minor">
+      <a:schemeClr val="tx1">
+        <a:lumMod val="65000"/>
+        <a:lumOff val="35000"/>
+      </a:schemeClr>
+    </cs:fontRef>
+    <cs:defRPr sz="1000" kern="1200"/>
+  </cs:axisTitle>
+  <cs:categoryAxis>
+    <cs:lnRef idx="0"/>
+    <cs:fillRef idx="0"/>
+    <cs:effectRef idx="0"/>
+    <cs:fontRef idx="minor">
+      <a:schemeClr val="tx1">
+        <a:lumMod val="65000"/>
+        <a:lumOff val="35000"/>
+      </a:schemeClr>
+    </cs:fontRef>
+    <cs:spPr>
+      <a:ln w="9525" cap="flat" cmpd="sng" algn="ctr">
+        <a:solidFill>
+          <a:schemeClr val="tx1">
+            <a:lumMod val="15000"/>
+            <a:lumOff val="85000"/>
+          </a:schemeClr>
+        </a:solidFill>
+        <a:round/>
+      </a:ln>
+    </cs:spPr>
+    <cs:defRPr sz="900" kern="1200"/>
+  </cs:categoryAxis>
+  <cs:chartArea mods="allowNoFillOverride allowNoLineOverride">
+    <cs:lnRef idx="0"/>
+    <cs:fillRef idx="0"/>
+    <cs:effectRef idx="0"/>
+    <cs:fontRef idx="minor">
+      <a:schemeClr val="tx1"/>
+    </cs:fontRef>
+    <cs:spPr>
+      <a:solidFill>
+        <a:schemeClr val="bg1"/>
+      </a:solidFill>
+      <a:ln w="9525" cap="flat" cmpd="sng" algn="ctr">
+        <a:solidFill>
+          <a:schemeClr val="tx1">
+            <a:lumMod val="15000"/>
+            <a:lumOff val="85000"/>
+          </a:schemeClr>
+        </a:solidFill>
+        <a:round/>
+      </a:ln>
+    </cs:spPr>
+    <cs:defRPr sz="1000" kern="1200"/>
+  </cs:chartArea>
+  <cs:dataLabel>
+    <cs:lnRef idx="0"/>
+    <cs:fillRef idx="0"/>
+    <cs:effectRef idx="0"/>
+    <cs:fontRef idx="minor">
+      <a:schemeClr val="tx1">
+        <a:lumMod val="75000"/>
+        <a:lumOff val="25000"/>
+      </a:schemeClr>
+    </cs:fontRef>
+    <cs:defRPr sz="900" kern="1200"/>
+  </cs:dataLabel>
+  <cs:dataLabelCallout>
+    <cs:lnRef idx="0"/>
+    <cs:fillRef idx="0"/>
+    <cs:effectRef idx="0"/>
+    <cs:fontRef idx="minor">
+      <a:schemeClr val="dk1">
+        <a:lumMod val="65000"/>
+        <a:lumOff val="35000"/>
+      </a:schemeClr>
+    </cs:fontRef>
+    <cs:spPr>
+      <a:solidFill>
+        <a:schemeClr val="lt1"/>
+      </a:solidFill>
+      <a:ln>
+        <a:solidFill>
+          <a:schemeClr val="dk1">
+            <a:lumMod val="25000"/>
+            <a:lumOff val="75000"/>
+          </a:schemeClr>
+        </a:solidFill>
+      </a:ln>
+    </cs:spPr>
+    <cs:defRPr sz="900" kern="1200"/>
+    <cs:bodyPr rot="0" spcFirstLastPara="1" vertOverflow="clip" horzOverflow="clip" vert="horz" wrap="square" lIns="36576" tIns="18288" rIns="36576" bIns="18288" anchor="ctr" anchorCtr="1">
+      <a:spAutoFit/>
+    </cs:bodyPr>
+  </cs:dataLabelCallout>
+  <cs:dataPoint>
+    <cs:lnRef idx="0"/>
+    <cs:fillRef idx="1">
+      <cs:styleClr val="auto"/>
+    </cs:fillRef>
+    <cs:effectRef idx="0"/>
+    <cs:fontRef idx="minor">
+      <a:schemeClr val="tx1"/>
+    </cs:fontRef>
+    <cs:spPr>
+      <a:solidFill>
+        <a:schemeClr val="phClr"/>
+      </a:solidFill>
+    </cs:spPr>
+  </cs:dataPoint>
+  <cs:dataPoint3D>
+    <cs:lnRef idx="0"/>
+    <cs:fillRef idx="1">
+      <cs:styleClr val="auto"/>
+    </cs:fillRef>
+    <cs:effectRef idx="0"/>
+    <cs:fontRef idx="minor">
+      <a:schemeClr val="tx1"/>
+    </cs:fontRef>
+    <cs:spPr>
+      <a:solidFill>
+        <a:schemeClr val="phClr"/>
+      </a:solidFill>
+    </cs:spPr>
+  </cs:dataPoint3D>
+  <cs:dataPointLine>
+    <cs:lnRef idx="0">
+      <cs:styleClr val="auto"/>
+    </cs:lnRef>
+    <cs:fillRef idx="1"/>
+    <cs:effectRef idx="0"/>
+    <cs:fontRef idx="minor">
+      <a:schemeClr val="tx1"/>
+    </cs:fontRef>
+    <cs:spPr>
+      <a:ln w="28575" cap="rnd">
+        <a:solidFill>
+          <a:schemeClr val="phClr"/>
+        </a:solidFill>
+        <a:round/>
+      </a:ln>
+    </cs:spPr>
+  </cs:dataPointLine>
+  <cs:dataPointMarker>
+    <cs:lnRef idx="0">
+      <cs:styleClr val="auto"/>
+    </cs:lnRef>
+    <cs:fillRef idx="1">
+      <cs:styleClr val="auto"/>
+    </cs:fillRef>
+    <cs:effectRef idx="0"/>
+    <cs:fontRef idx="minor">
+      <a:schemeClr val="tx1"/>
+    </cs:fontRef>
+    <cs:spPr>
+      <a:solidFill>
+        <a:schemeClr val="phClr"/>
+      </a:solidFill>
+      <a:ln w="9525">
+        <a:solidFill>
+          <a:schemeClr val="phClr"/>
+        </a:solidFill>
+      </a:ln>
+    </cs:spPr>
+  </cs:dataPointMarker>
+  <cs:dataPointMarkerLayout symbol="circle" size="5"/>
+  <cs:dataPointWireframe>
+    <cs:lnRef idx="0">
+      <cs:styleClr val="auto"/>
+    </cs:lnRef>
+    <cs:fillRef idx="1"/>
+    <cs:effectRef idx="0"/>
+    <cs:fontRef idx="minor">
+      <a:schemeClr val="tx1"/>
+    </cs:fontRef>
+    <cs:spPr>
+      <a:ln w="9525" cap="rnd">
+        <a:solidFill>
+          <a:schemeClr val="phClr"/>
+        </a:solidFill>
+        <a:round/>
+      </a:ln>
+    </cs:spPr>
+  </cs:dataPointWireframe>
+  <cs:dataTable>
+    <cs:lnRef idx="0"/>
+    <cs:fillRef idx="0"/>
+    <cs:effectRef idx="0"/>
+    <cs:fontRef idx="minor">
+      <a:schemeClr val="tx1">
+        <a:lumMod val="65000"/>
+        <a:lumOff val="35000"/>
+      </a:schemeClr>
+    </cs:fontRef>
+    <cs:spPr>
+      <a:noFill/>
+      <a:ln w="9525" cap="flat" cmpd="sng" algn="ctr">
+        <a:solidFill>
+          <a:schemeClr val="tx1">
+            <a:lumMod val="15000"/>
+            <a:lumOff val="85000"/>
+          </a:schemeClr>
+        </a:solidFill>
+        <a:round/>
+      </a:ln>
+    </cs:spPr>
+    <cs:defRPr sz="900" kern="1200"/>
+  </cs:dataTable>
+  <cs:downBar>
+    <cs:lnRef idx="0"/>
+    <cs:fillRef idx="0"/>
+    <cs:effectRef idx="0"/>
+    <cs:fontRef idx="minor">
+      <a:schemeClr val="dk1"/>
+    </cs:fontRef>
+    <cs:spPr>
+      <a:solidFill>
+        <a:schemeClr val="dk1">
+          <a:lumMod val="65000"/>
+          <a:lumOff val="35000"/>
+        </a:schemeClr>
+      </a:solidFill>
+      <a:ln w="9525">
+        <a:solidFill>
+          <a:schemeClr val="tx1">
+            <a:lumMod val="65000"/>
+            <a:lumOff val="35000"/>
+          </a:schemeClr>
+        </a:solidFill>
+      </a:ln>
+    </cs:spPr>
+  </cs:downBar>
+  <cs:dropLine>
+    <cs:lnRef idx="0"/>
+    <cs:fillRef idx="0"/>
+    <cs:effectRef idx="0"/>
+    <cs:fontRef idx="minor">
+      <a:schemeClr val="tx1"/>
+    </cs:fontRef>
+    <cs:spPr>
+      <a:ln w="9525" cap="flat" cmpd="sng" algn="ctr">
+        <a:solidFill>
+          <a:schemeClr val="tx1">
+            <a:lumMod val="35000"/>
+            <a:lumOff val="65000"/>
+          </a:schemeClr>
+        </a:solidFill>
+        <a:round/>
+      </a:ln>
+    </cs:spPr>
+  </cs:dropLine>
+  <cs:errorBar>
+    <cs:lnRef idx="0"/>
+    <cs:fillRef idx="0"/>
+    <cs:effectRef idx="0"/>
+    <cs:fontRef idx="minor">
+      <a:schemeClr val="tx1"/>
+    </cs:fontRef>
+    <cs:spPr>
+      <a:ln w="9525" cap="flat" cmpd="sng" algn="ctr">
+        <a:solidFill>
+          <a:schemeClr val="tx1">
+            <a:lumMod val="65000"/>
+            <a:lumOff val="35000"/>
+          </a:schemeClr>
+        </a:solidFill>
+        <a:round/>
+      </a:ln>
+    </cs:spPr>
+  </cs:errorBar>
+  <cs:floor>
+    <cs:lnRef idx="0"/>
+    <cs:fillRef idx="0"/>
+    <cs:effectRef idx="0"/>
+    <cs:fontRef idx="minor">
+      <a:schemeClr val="tx1"/>
+    </cs:fontRef>
+    <cs:spPr>
+      <a:noFill/>
+      <a:ln>
+        <a:noFill/>
+      </a:ln>
+    </cs:spPr>
+  </cs:floor>
+  <cs:gridlineMajor>
+    <cs:lnRef idx="0"/>
+    <cs:fillRef idx="0"/>
+    <cs:effectRef idx="0"/>
+    <cs:fontRef idx="minor">
+      <a:schemeClr val="tx1"/>
+    </cs:fontRef>
+    <cs:spPr>
+      <a:ln w="9525" cap="flat" cmpd="sng" algn="ctr">
+        <a:solidFill>
+          <a:schemeClr val="tx1">
+            <a:lumMod val="15000"/>
+            <a:lumOff val="85000"/>
+          </a:schemeClr>
+        </a:solidFill>
+        <a:round/>
+      </a:ln>
+    </cs:spPr>
+  </cs:gridlineMajor>
+  <cs:gridlineMinor>
+    <cs:lnRef idx="0"/>
+    <cs:fillRef idx="0"/>
+    <cs:effectRef idx="0"/>
+    <cs:fontRef idx="minor">
+      <a:schemeClr val="tx1"/>
+    </cs:fontRef>
+    <cs:spPr>
+      <a:ln w="9525" cap="flat" cmpd="sng" algn="ctr">
+        <a:solidFill>
+          <a:schemeClr val="tx1">
+            <a:lumMod val="5000"/>
+            <a:lumOff val="95000"/>
+          </a:schemeClr>
+        </a:solidFill>
+        <a:round/>
+      </a:ln>
+    </cs:spPr>
+  </cs:gridlineMinor>
+  <cs:hiLoLine>
+    <cs:lnRef idx="0"/>
+    <cs:fillRef idx="0"/>
+    <cs:effectRef idx="0"/>
+    <cs:fontRef idx="minor">
+      <a:schemeClr val="tx1"/>
+    </cs:fontRef>
+    <cs:spPr>
+      <a:ln w="9525" cap="flat" cmpd="sng" algn="ctr">
+        <a:solidFill>
+          <a:schemeClr val="tx1">
+            <a:lumMod val="75000"/>
+            <a:lumOff val="25000"/>
+          </a:schemeClr>
+        </a:solidFill>
+        <a:round/>
+      </a:ln>
+    </cs:spPr>
+  </cs:hiLoLine>
+  <cs:leaderLine>
+    <cs:lnRef idx="0"/>
+    <cs:fillRef idx="0"/>
+    <cs:effectRef idx="0"/>
+    <cs:fontRef idx="minor">
+      <a:schemeClr val="tx1"/>
+    </cs:fontRef>
+    <cs:spPr>
+      <a:ln w="9525" cap="flat" cmpd="sng" algn="ctr">
+        <a:solidFill>
+          <a:schemeClr val="tx1">
+            <a:lumMod val="35000"/>
+            <a:lumOff val="65000"/>
+          </a:schemeClr>
+        </a:solidFill>
+        <a:round/>
+      </a:ln>
+    </cs:spPr>
+  </cs:leaderLine>
+  <cs:legend>
+    <cs:lnRef idx="0"/>
+    <cs:fillRef idx="0"/>
+    <cs:effectRef idx="0"/>
+    <cs:fontRef idx="minor">
+      <a:schemeClr val="tx1">
+        <a:lumMod val="65000"/>
+        <a:lumOff val="35000"/>
+      </a:schemeClr>
+    </cs:fontRef>
+    <cs:defRPr sz="900" kern="1200"/>
+  </cs:legend>
+  <cs:plotArea mods="allowNoFillOverride allowNoLineOverride">
+    <cs:lnRef idx="0"/>
+    <cs:fillRef idx="0"/>
+    <cs:effectRef idx="0"/>
+    <cs:fontRef idx="minor">
+      <a:schemeClr val="tx1"/>
+    </cs:fontRef>
+  </cs:plotArea>
+  <cs:plotArea3D mods="allowNoFillOverride allowNoLineOverride">
+    <cs:lnRef idx="0"/>
+    <cs:fillRef idx="0"/>
+    <cs:effectRef idx="0"/>
+    <cs:fontRef idx="minor">
+      <a:schemeClr val="tx1"/>
+    </cs:fontRef>
+  </cs:plotArea3D>
+  <cs:seriesAxis>
+    <cs:lnRef idx="0"/>
+    <cs:fillRef idx="0"/>
+    <cs:effectRef idx="0"/>
+    <cs:fontRef idx="minor">
+      <a:schemeClr val="tx1">
+        <a:lumMod val="65000"/>
+        <a:lumOff val="35000"/>
+      </a:schemeClr>
+    </cs:fontRef>
+    <cs:defRPr sz="900" kern="1200"/>
+  </cs:seriesAxis>
+  <cs:seriesLine>
+    <cs:lnRef idx="0"/>
+    <cs:fillRef idx="0"/>
+    <cs:effectRef idx="0"/>
+    <cs:fontRef idx="minor">
+      <a:schemeClr val="tx1"/>
+    </cs:fontRef>
+    <cs:spPr>
+      <a:ln w="9525" cap="flat" cmpd="sng" algn="ctr">
+        <a:solidFill>
+          <a:schemeClr val="tx1">
+            <a:lumMod val="35000"/>
+            <a:lumOff val="65000"/>
+          </a:schemeClr>
+        </a:solidFill>
+        <a:round/>
+      </a:ln>
+    </cs:spPr>
+  </cs:seriesLine>
+  <cs:title>
+    <cs:lnRef idx="0"/>
+    <cs:fillRef idx="0"/>
+    <cs:effectRef idx="0"/>
+    <cs:fontRef idx="minor">
+      <a:schemeClr val="tx1">
+        <a:lumMod val="65000"/>
+        <a:lumOff val="35000"/>
+      </a:schemeClr>
+    </cs:fontRef>
+    <cs:defRPr sz="1400" b="0" kern="1200" spc="0" baseline="0"/>
+  </cs:title>
+  <cs:trendline>
+    <cs:lnRef idx="0">
+      <cs:styleClr val="auto"/>
+    </cs:lnRef>
+    <cs:fillRef idx="0"/>
+    <cs:effectRef idx="0"/>
+    <cs:fontRef idx="minor">
+      <a:schemeClr val="tx1"/>
+    </cs:fontRef>
+    <cs:spPr>
+      <a:ln w="19050" cap="rnd">
+        <a:solidFill>
+          <a:schemeClr val="phClr"/>
+        </a:solidFill>
+        <a:prstDash val="sysDot"/>
+      </a:ln>
+    </cs:spPr>
+  </cs:trendline>
+  <cs:trendlineLabel>
+    <cs:lnRef idx="0"/>
+    <cs:fillRef idx="0"/>
+    <cs:effectRef idx="0"/>
+    <cs:fontRef idx="minor">
+      <a:schemeClr val="tx1">
+        <a:lumMod val="65000"/>
+        <a:lumOff val="35000"/>
+      </a:schemeClr>
+    </cs:fontRef>
+    <cs:defRPr sz="900" kern="1200"/>
+  </cs:trendlineLabel>
+  <cs:upBar>
+    <cs:lnRef idx="0"/>
+    <cs:fillRef idx="0"/>
+    <cs:effectRef idx="0"/>
+    <cs:fontRef idx="minor">
+      <a:schemeClr val="dk1"/>
+    </cs:fontRef>
+    <cs:spPr>
+      <a:solidFill>
+        <a:schemeClr val="lt1"/>
+      </a:solidFill>
+      <a:ln w="9525">
+        <a:solidFill>
+          <a:schemeClr val="tx1">
+            <a:lumMod val="15000"/>
+            <a:lumOff val="85000"/>
+          </a:schemeClr>
+        </a:solidFill>
+      </a:ln>
+    </cs:spPr>
+  </cs:upBar>
+  <cs:valueAxis>
+    <cs:lnRef idx="0"/>
+    <cs:fillRef idx="0"/>
+    <cs:effectRef idx="0"/>
+    <cs:fontRef idx="minor">
+      <a:schemeClr val="tx1">
+        <a:lumMod val="65000"/>
+        <a:lumOff val="35000"/>
+      </a:schemeClr>
+    </cs:fontRef>
+    <cs:defRPr sz="900" kern="1200"/>
+  </cs:valueAxis>
+  <cs:wall>
+    <cs:lnRef idx="0"/>
+    <cs:fillRef idx="0"/>
+    <cs:effectRef idx="0"/>
+    <cs:fontRef idx="minor">
+      <a:schemeClr val="tx1"/>
+    </cs:fontRef>
+    <cs:spPr>
+      <a:noFill/>
+      <a:ln>
+        <a:noFill/>
+      </a:ln>
+    </cs:spPr>
+  </cs:wall>
+</cs:chartStyle>
+</file>
+
+<file path=word/charts/style3.xml><?xml version="1.0" encoding="utf-8"?>
 <cs:chartStyle xmlns:cs="http://schemas.microsoft.com/office/drawing/2012/chartStyle" xmlns:a="http://schemas.openxmlformats.org/drawingml/2006/main" id="227">
   <cs:axisTitle>
     <cs:lnRef idx="0"/>

</xml_diff>